<commit_message>
Atualizando documentação e adição da apresentação
</commit_message>
<xml_diff>
--- a/documentacao.docx
+++ b/documentacao.docx
@@ -4,60 +4,209 @@
   <w:body>
     <w:p>
       <w:pPr>
+        <w:tabs>
+          <w:tab w:val="left" w:pos="5606"/>
+        </w:tabs>
+        <w:rPr>
+          <w:b/>
+          <w:bCs/>
+          <w:sz w:val="48"/>
+          <w:szCs w:val="48"/>
+        </w:rPr>
+      </w:pPr>
+      <w:r>
+        <w:rPr>
+          <w:b/>
+          <w:bCs/>
+          <w:noProof/>
+          <w:sz w:val="48"/>
+          <w:szCs w:val="48"/>
+        </w:rPr>
+        <mc:AlternateContent>
+          <mc:Choice Requires="wps">
+            <w:drawing>
+              <wp:anchor distT="0" distB="0" distL="114300" distR="114300" simplePos="0" relativeHeight="251659264" behindDoc="1" locked="0" layoutInCell="1" allowOverlap="1" wp14:anchorId="78FBC20E" wp14:editId="23638498">
+                <wp:simplePos x="0" y="0"/>
+                <wp:positionH relativeFrom="column">
+                  <wp:posOffset>-1068705</wp:posOffset>
+                </wp:positionH>
+                <wp:positionV relativeFrom="paragraph">
+                  <wp:posOffset>-885099</wp:posOffset>
+                </wp:positionV>
+                <wp:extent cx="7522028" cy="2111829"/>
+                <wp:effectExtent l="0" t="0" r="3175" b="3175"/>
+                <wp:wrapNone/>
+                <wp:docPr id="1978497248" name="Retângulo 1"/>
+                <wp:cNvGraphicFramePr/>
+                <a:graphic xmlns:a="http://schemas.openxmlformats.org/drawingml/2006/main">
+                  <a:graphicData uri="http://schemas.microsoft.com/office/word/2010/wordprocessingShape">
+                    <wps:wsp>
+                      <wps:cNvSpPr/>
+                      <wps:spPr>
+                        <a:xfrm>
+                          <a:off x="0" y="0"/>
+                          <a:ext cx="7522028" cy="2111829"/>
+                        </a:xfrm>
+                        <a:prstGeom prst="rect">
+                          <a:avLst/>
+                        </a:prstGeom>
+                        <a:solidFill>
+                          <a:srgbClr val="FFD014"/>
+                        </a:solidFill>
+                        <a:ln>
+                          <a:noFill/>
+                        </a:ln>
+                      </wps:spPr>
+                      <wps:style>
+                        <a:lnRef idx="2">
+                          <a:schemeClr val="accent1">
+                            <a:shade val="15000"/>
+                          </a:schemeClr>
+                        </a:lnRef>
+                        <a:fillRef idx="1">
+                          <a:schemeClr val="accent1"/>
+                        </a:fillRef>
+                        <a:effectRef idx="0">
+                          <a:schemeClr val="accent1"/>
+                        </a:effectRef>
+                        <a:fontRef idx="minor">
+                          <a:schemeClr val="lt1"/>
+                        </a:fontRef>
+                      </wps:style>
+                      <wps:bodyPr rot="0" spcFirstLastPara="0" vertOverflow="overflow" horzOverflow="overflow" vert="horz" wrap="square" lIns="91440" tIns="45720" rIns="91440" bIns="45720" numCol="1" spcCol="0" rtlCol="0" fromWordArt="0" anchor="ctr" anchorCtr="0" forceAA="0" compatLnSpc="1">
+                        <a:prstTxWarp prst="textNoShape">
+                          <a:avLst/>
+                        </a:prstTxWarp>
+                        <a:noAutofit/>
+                      </wps:bodyPr>
+                    </wps:wsp>
+                  </a:graphicData>
+                </a:graphic>
+              </wp:anchor>
+            </w:drawing>
+          </mc:Choice>
+          <mc:Fallback>
+            <w:pict>
+              <v:rect w14:anchorId="3940E40D" id="Retângulo 1" o:spid="_x0000_s1026" style="position:absolute;margin-left:-84.15pt;margin-top:-69.7pt;width:592.3pt;height:166.3pt;z-index:-251657216;visibility:visible;mso-wrap-style:square;mso-wrap-distance-left:9pt;mso-wrap-distance-top:0;mso-wrap-distance-right:9pt;mso-wrap-distance-bottom:0;mso-position-horizontal:absolute;mso-position-horizontal-relative:text;mso-position-vertical:absolute;mso-position-vertical-relative:text;v-text-anchor:middle" o:gfxdata="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" fillcolor="#ffd014" stroked="f" strokeweight="1pt"/>
+            </w:pict>
+          </mc:Fallback>
+        </mc:AlternateContent>
+      </w:r>
+      <w:r>
+        <w:rPr>
+          <w:b/>
+          <w:bCs/>
+          <w:noProof/>
+          <w:sz w:val="48"/>
+          <w:szCs w:val="48"/>
+        </w:rPr>
+        <w:drawing>
+          <wp:anchor distT="0" distB="0" distL="114300" distR="114300" simplePos="0" relativeHeight="251660288" behindDoc="0" locked="0" layoutInCell="1" allowOverlap="1" wp14:anchorId="5D39CD80" wp14:editId="53A82FFD">
+            <wp:simplePos x="0" y="0"/>
+            <wp:positionH relativeFrom="column">
+              <wp:posOffset>-405765</wp:posOffset>
+            </wp:positionH>
+            <wp:positionV relativeFrom="paragraph">
+              <wp:posOffset>3175</wp:posOffset>
+            </wp:positionV>
+            <wp:extent cx="914400" cy="914400"/>
+            <wp:effectExtent l="0" t="0" r="0" b="0"/>
+            <wp:wrapSquare wrapText="bothSides"/>
+            <wp:docPr id="962395597" name="Imagem 1" descr="Desenho de rosto de pessoa visto de perto&#10;&#10;Descrição gerada automaticamente com confiança média"/>
+            <wp:cNvGraphicFramePr>
+              <a:graphicFrameLocks xmlns:a="http://schemas.openxmlformats.org/drawingml/2006/main" noChangeAspect="1"/>
+            </wp:cNvGraphicFramePr>
+            <a:graphic xmlns:a="http://schemas.openxmlformats.org/drawingml/2006/main">
+              <a:graphicData uri="http://schemas.openxmlformats.org/drawingml/2006/picture">
+                <pic:pic xmlns:pic="http://schemas.openxmlformats.org/drawingml/2006/picture">
+                  <pic:nvPicPr>
+                    <pic:cNvPr id="962395597" name="Imagem 1" descr="Desenho de rosto de pessoa visto de perto&#10;&#10;Descrição gerada automaticamente com confiança média"/>
+                    <pic:cNvPicPr>
+                      <a:picLocks noChangeAspect="1" noChangeArrowheads="1"/>
+                    </pic:cNvPicPr>
+                  </pic:nvPicPr>
+                  <pic:blipFill>
+                    <a:blip r:embed="rId8" cstate="print">
+                      <a:extLst>
+                        <a:ext uri="{28A0092B-C50C-407E-A947-70E740481C1C}">
+                          <a14:useLocalDpi xmlns:a14="http://schemas.microsoft.com/office/drawing/2010/main" val="0"/>
+                        </a:ext>
+                      </a:extLst>
+                    </a:blip>
+                    <a:srcRect/>
+                    <a:stretch>
+                      <a:fillRect/>
+                    </a:stretch>
+                  </pic:blipFill>
+                  <pic:spPr bwMode="auto">
+                    <a:xfrm>
+                      <a:off x="0" y="0"/>
+                      <a:ext cx="914400" cy="914400"/>
+                    </a:xfrm>
+                    <a:prstGeom prst="rect">
+                      <a:avLst/>
+                    </a:prstGeom>
+                    <a:noFill/>
+                    <a:ln>
+                      <a:noFill/>
+                    </a:ln>
+                  </pic:spPr>
+                </pic:pic>
+              </a:graphicData>
+            </a:graphic>
+            <wp14:sizeRelH relativeFrom="margin">
+              <wp14:pctWidth>0</wp14:pctWidth>
+            </wp14:sizeRelH>
+            <wp14:sizeRelV relativeFrom="margin">
+              <wp14:pctHeight>0</wp14:pctHeight>
+            </wp14:sizeRelV>
+          </wp:anchor>
+        </w:drawing>
+      </w:r>
+      <w:r>
+        <w:rPr>
+          <w:b/>
+          <w:bCs/>
+          <w:sz w:val="48"/>
+          <w:szCs w:val="48"/>
+        </w:rPr>
+        <w:t>AniMundo</w:t>
+      </w:r>
+    </w:p>
+    <w:p>
+      <w:pPr>
+        <w:tabs>
+          <w:tab w:val="left" w:pos="5606"/>
+        </w:tabs>
+        <w:rPr>
+          <w:sz w:val="32"/>
+          <w:szCs w:val="32"/>
+        </w:rPr>
+      </w:pPr>
+      <w:r>
+        <w:rPr>
+          <w:b/>
+          <w:bCs/>
+          <w:sz w:val="32"/>
+          <w:szCs w:val="32"/>
+        </w:rPr>
+        <w:t>(Projeto Individual)</w:t>
+      </w:r>
+      <w:r>
+        <w:rPr>
+          <w:sz w:val="32"/>
+          <w:szCs w:val="32"/>
+        </w:rPr>
+        <w:tab/>
+      </w:r>
+    </w:p>
+    <w:p/>
+    <w:p>
+      <w:pPr>
         <w:jc w:val="center"/>
       </w:pPr>
-      <w:r>
-        <w:t>Fabio Hideki Kuriki Cesare</w:t>
-      </w:r>
-    </w:p>
-    <w:p>
-      <w:pPr>
-        <w:jc w:val="center"/>
-      </w:pPr>
-      <w:r>
-        <w:t>RA: 01242037</w:t>
-      </w:r>
-    </w:p>
-    <w:p>
-      <w:pPr>
-        <w:jc w:val="center"/>
-      </w:pPr>
-    </w:p>
-    <w:p>
-      <w:pPr>
-        <w:jc w:val="center"/>
-      </w:pPr>
-    </w:p>
-    <w:p>
-      <w:pPr>
-        <w:jc w:val="center"/>
-      </w:pPr>
-    </w:p>
-    <w:p>
-      <w:pPr>
-        <w:jc w:val="center"/>
-      </w:pPr>
-    </w:p>
-    <w:p>
-      <w:pPr>
-        <w:jc w:val="center"/>
-      </w:pPr>
-    </w:p>
-    <w:p>
-      <w:pPr>
-        <w:jc w:val="center"/>
-      </w:pPr>
-    </w:p>
-    <w:p>
-      <w:pPr>
-        <w:jc w:val="center"/>
-      </w:pPr>
-    </w:p>
-    <w:p>
-      <w:pPr>
-        <w:jc w:val="center"/>
-      </w:pPr>
-    </w:p>
+    </w:p>
+    <w:p/>
     <w:p>
       <w:pPr>
         <w:jc w:val="center"/>
@@ -79,22 +228,39 @@
           <w:szCs w:val="44"/>
         </w:rPr>
       </w:pPr>
-      <w:r>
+    </w:p>
+    <w:p>
+      <w:pPr>
+        <w:jc w:val="center"/>
         <w:rPr>
           <w:sz w:val="44"/>
           <w:szCs w:val="44"/>
         </w:rPr>
-        <w:t>Os ensinamentos em animações</w:t>
-      </w:r>
+      </w:pPr>
     </w:p>
     <w:p>
       <w:pPr>
         <w:jc w:val="center"/>
-      </w:pPr>
+        <w:rPr>
+          <w:sz w:val="44"/>
+          <w:szCs w:val="44"/>
+        </w:rPr>
+      </w:pPr>
+      <w:r>
+        <w:rPr>
+          <w:sz w:val="44"/>
+          <w:szCs w:val="44"/>
+        </w:rPr>
+        <w:t>Tema: Animações</w:t>
+      </w:r>
     </w:p>
     <w:p>
       <w:pPr>
         <w:jc w:val="center"/>
+        <w:rPr>
+          <w:sz w:val="44"/>
+          <w:szCs w:val="44"/>
+        </w:rPr>
       </w:pPr>
     </w:p>
     <w:p>
@@ -146,28 +312,2269 @@
       <w:pPr>
         <w:jc w:val="center"/>
       </w:pPr>
+      <w:r>
+        <w:t>Fabio Hideki Kuriki Cesare</w:t>
+      </w:r>
     </w:p>
     <w:p>
       <w:pPr>
         <w:jc w:val="center"/>
       </w:pPr>
-      <w:proofErr w:type="spellStart"/>
+      <w:r>
+        <w:t>RA: 0124</w:t>
+      </w:r>
+      <w:r>
+        <w:t>2</w:t>
+      </w:r>
+      <w:r>
+        <w:t>037</w:t>
+      </w:r>
+    </w:p>
+    <w:p>
+      <w:pPr>
+        <w:jc w:val="center"/>
+      </w:pPr>
       <w:r>
         <w:t>SPTech</w:t>
       </w:r>
-      <w:proofErr w:type="spellEnd"/>
     </w:p>
     <w:p>
       <w:pPr>
         <w:jc w:val="center"/>
+        <w:sectPr>
+          <w:footerReference w:type="default" r:id="rId9"/>
+          <w:pgSz w:w="11906" w:h="16838"/>
+          <w:pgMar w:top="1417" w:right="1701" w:bottom="1417" w:left="1701" w:header="708" w:footer="708" w:gutter="0"/>
+          <w:cols w:space="708"/>
+          <w:titlePg/>
+          <w:docGrid w:linePitch="360"/>
+        </w:sectPr>
       </w:pPr>
       <w:r>
         <w:t>2024</w:t>
       </w:r>
+    </w:p>
+    <w:sdt>
+      <w:sdtPr>
+        <w:rPr>
+          <w:rFonts w:asciiTheme="minorHAnsi" w:eastAsiaTheme="minorHAnsi" w:hAnsiTheme="minorHAnsi" w:cstheme="minorBidi"/>
+          <w:color w:val="auto"/>
+          <w:kern w:val="2"/>
+          <w:sz w:val="24"/>
+          <w:szCs w:val="24"/>
+          <w:lang w:eastAsia="en-US"/>
+          <w14:ligatures w14:val="standardContextual"/>
+        </w:rPr>
+        <w:id w:val="-1321811231"/>
+        <w:docPartObj>
+          <w:docPartGallery w:val="Table of Contents"/>
+          <w:docPartUnique/>
+        </w:docPartObj>
+      </w:sdtPr>
+      <w:sdtEndPr>
+        <w:rPr>
+          <w:b/>
+          <w:bCs/>
+        </w:rPr>
+      </w:sdtEndPr>
+      <w:sdtContent>
+        <w:p>
+          <w:pPr>
+            <w:pStyle w:val="CabealhodoSumrio"/>
+            <w:jc w:val="center"/>
+          </w:pPr>
+          <w:r>
+            <w:rPr>
+              <w:noProof/>
+              <w:sz w:val="48"/>
+              <w:szCs w:val="48"/>
+            </w:rPr>
+            <mc:AlternateContent>
+              <mc:Choice Requires="wps">
+                <w:drawing>
+                  <wp:anchor distT="0" distB="0" distL="114300" distR="114300" simplePos="0" relativeHeight="251681792" behindDoc="1" locked="0" layoutInCell="1" allowOverlap="1" wp14:anchorId="4A89AB7C" wp14:editId="11F516E4">
+                    <wp:simplePos x="0" y="0"/>
+                    <wp:positionH relativeFrom="column">
+                      <wp:posOffset>-1064986</wp:posOffset>
+                    </wp:positionH>
+                    <wp:positionV relativeFrom="paragraph">
+                      <wp:posOffset>-891540</wp:posOffset>
+                    </wp:positionV>
+                    <wp:extent cx="7522028" cy="1676400"/>
+                    <wp:effectExtent l="0" t="0" r="3175" b="0"/>
+                    <wp:wrapNone/>
+                    <wp:docPr id="1042908616" name="Retângulo 1"/>
+                    <wp:cNvGraphicFramePr/>
+                    <a:graphic xmlns:a="http://schemas.openxmlformats.org/drawingml/2006/main">
+                      <a:graphicData uri="http://schemas.microsoft.com/office/word/2010/wordprocessingShape">
+                        <wps:wsp>
+                          <wps:cNvSpPr/>
+                          <wps:spPr>
+                            <a:xfrm>
+                              <a:off x="0" y="0"/>
+                              <a:ext cx="7522028" cy="1676400"/>
+                            </a:xfrm>
+                            <a:prstGeom prst="rect">
+                              <a:avLst/>
+                            </a:prstGeom>
+                            <a:solidFill>
+                              <a:srgbClr val="FFD014"/>
+                            </a:solidFill>
+                            <a:ln>
+                              <a:noFill/>
+                            </a:ln>
+                          </wps:spPr>
+                          <wps:style>
+                            <a:lnRef idx="2">
+                              <a:schemeClr val="accent1">
+                                <a:shade val="15000"/>
+                              </a:schemeClr>
+                            </a:lnRef>
+                            <a:fillRef idx="1">
+                              <a:schemeClr val="accent1"/>
+                            </a:fillRef>
+                            <a:effectRef idx="0">
+                              <a:schemeClr val="accent1"/>
+                            </a:effectRef>
+                            <a:fontRef idx="minor">
+                              <a:schemeClr val="lt1"/>
+                            </a:fontRef>
+                          </wps:style>
+                          <wps:bodyPr rot="0" spcFirstLastPara="0" vertOverflow="overflow" horzOverflow="overflow" vert="horz" wrap="square" lIns="91440" tIns="45720" rIns="91440" bIns="45720" numCol="1" spcCol="0" rtlCol="0" fromWordArt="0" anchor="ctr" anchorCtr="0" forceAA="0" compatLnSpc="1">
+                            <a:prstTxWarp prst="textNoShape">
+                              <a:avLst/>
+                            </a:prstTxWarp>
+                            <a:noAutofit/>
+                          </wps:bodyPr>
+                        </wps:wsp>
+                      </a:graphicData>
+                    </a:graphic>
+                    <wp14:sizeRelV relativeFrom="margin">
+                      <wp14:pctHeight>0</wp14:pctHeight>
+                    </wp14:sizeRelV>
+                  </wp:anchor>
+                </w:drawing>
+              </mc:Choice>
+              <mc:Fallback>
+                <w:pict>
+                  <v:rect w14:anchorId="08FB485D" id="Retângulo 1" o:spid="_x0000_s1026" style="position:absolute;margin-left:-83.85pt;margin-top:-70.2pt;width:592.3pt;height:132pt;z-index:-251634688;visibility:visible;mso-wrap-style:square;mso-height-percent:0;mso-wrap-distance-left:9pt;mso-wrap-distance-top:0;mso-wrap-distance-right:9pt;mso-wrap-distance-bottom:0;mso-position-horizontal:absolute;mso-position-horizontal-relative:text;mso-position-vertical:absolute;mso-position-vertical-relative:text;mso-height-percent:0;mso-height-relative:margin;v-text-anchor:middle" o:gfxdata="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" fillcolor="#ffd014" stroked="f" strokeweight="1pt"/>
+                </w:pict>
+              </mc:Fallback>
+            </mc:AlternateContent>
+          </w:r>
+          <w:r>
+            <w:rPr>
+              <w:sz w:val="56"/>
+              <w:szCs w:val="56"/>
+            </w:rPr>
+            <w:t>Sumário</w:t>
+          </w:r>
+        </w:p>
+        <w:p>
+          <w:pPr>
+            <w:rPr>
+              <w:lang w:eastAsia="pt-BR"/>
+            </w:rPr>
+          </w:pPr>
+        </w:p>
+        <w:p>
+          <w:pPr>
+            <w:rPr>
+              <w:lang w:eastAsia="pt-BR"/>
+            </w:rPr>
+          </w:pPr>
+        </w:p>
+        <w:p>
+          <w:pPr>
+            <w:pStyle w:val="Sumrio1"/>
+            <w:tabs>
+              <w:tab w:val="right" w:leader="dot" w:pos="8494"/>
+            </w:tabs>
+            <w:rPr>
+              <w:rFonts w:eastAsiaTheme="minorEastAsia"/>
+              <w:noProof/>
+              <w:lang w:eastAsia="pt-BR"/>
+            </w:rPr>
+          </w:pPr>
+          <w:r>
+            <w:fldChar w:fldCharType="begin"/>
+          </w:r>
+          <w:r>
+            <w:instrText xml:space="preserve"> TOC \o "1-3" \h \z \u </w:instrText>
+          </w:r>
+          <w:r>
+            <w:fldChar w:fldCharType="separate"/>
+          </w:r>
+          <w:hyperlink w:anchor="_Toc183995287" w:history="1">
+            <w:r>
+              <w:rPr>
+                <w:rStyle w:val="Hyperlink"/>
+                <w:noProof/>
+              </w:rPr>
+              <w:t>Contexto</w:t>
+            </w:r>
+            <w:r>
+              <w:rPr>
+                <w:noProof/>
+                <w:webHidden/>
+              </w:rPr>
+              <w:tab/>
+            </w:r>
+            <w:r>
+              <w:rPr>
+                <w:noProof/>
+                <w:webHidden/>
+              </w:rPr>
+              <w:fldChar w:fldCharType="begin"/>
+            </w:r>
+            <w:r>
+              <w:rPr>
+                <w:noProof/>
+                <w:webHidden/>
+              </w:rPr>
+              <w:instrText xml:space="preserve"> PAGEREF _Toc183995287 \h </w:instrText>
+            </w:r>
+            <w:r>
+              <w:rPr>
+                <w:noProof/>
+                <w:webHidden/>
+              </w:rPr>
+            </w:r>
+            <w:r>
+              <w:rPr>
+                <w:noProof/>
+                <w:webHidden/>
+              </w:rPr>
+              <w:fldChar w:fldCharType="separate"/>
+            </w:r>
+            <w:r>
+              <w:rPr>
+                <w:noProof/>
+                <w:webHidden/>
+              </w:rPr>
+              <w:t>3</w:t>
+            </w:r>
+            <w:r>
+              <w:rPr>
+                <w:noProof/>
+                <w:webHidden/>
+              </w:rPr>
+              <w:fldChar w:fldCharType="end"/>
+            </w:r>
+          </w:hyperlink>
+        </w:p>
+        <w:p>
+          <w:pPr>
+            <w:pStyle w:val="Sumrio2"/>
+            <w:tabs>
+              <w:tab w:val="right" w:leader="dot" w:pos="8494"/>
+            </w:tabs>
+            <w:rPr>
+              <w:rFonts w:eastAsiaTheme="minorEastAsia"/>
+              <w:noProof/>
+              <w:lang w:eastAsia="pt-BR"/>
+            </w:rPr>
+          </w:pPr>
+          <w:hyperlink w:anchor="_Toc183995288" w:history="1">
+            <w:r>
+              <w:rPr>
+                <w:rStyle w:val="Hyperlink"/>
+                <w:noProof/>
+              </w:rPr>
+              <w:t>Aprendizado</w:t>
+            </w:r>
+            <w:r>
+              <w:rPr>
+                <w:noProof/>
+                <w:webHidden/>
+              </w:rPr>
+              <w:tab/>
+            </w:r>
+            <w:r>
+              <w:rPr>
+                <w:noProof/>
+                <w:webHidden/>
+              </w:rPr>
+              <w:fldChar w:fldCharType="begin"/>
+            </w:r>
+            <w:r>
+              <w:rPr>
+                <w:noProof/>
+                <w:webHidden/>
+              </w:rPr>
+              <w:instrText xml:space="preserve"> PAGEREF _Toc183995288 \h </w:instrText>
+            </w:r>
+            <w:r>
+              <w:rPr>
+                <w:noProof/>
+                <w:webHidden/>
+              </w:rPr>
+            </w:r>
+            <w:r>
+              <w:rPr>
+                <w:noProof/>
+                <w:webHidden/>
+              </w:rPr>
+              <w:fldChar w:fldCharType="separate"/>
+            </w:r>
+            <w:r>
+              <w:rPr>
+                <w:noProof/>
+                <w:webHidden/>
+              </w:rPr>
+              <w:t>3</w:t>
+            </w:r>
+            <w:r>
+              <w:rPr>
+                <w:noProof/>
+                <w:webHidden/>
+              </w:rPr>
+              <w:fldChar w:fldCharType="end"/>
+            </w:r>
+          </w:hyperlink>
+        </w:p>
+        <w:p>
+          <w:pPr>
+            <w:pStyle w:val="Sumrio2"/>
+            <w:tabs>
+              <w:tab w:val="right" w:leader="dot" w:pos="8494"/>
+            </w:tabs>
+            <w:rPr>
+              <w:rFonts w:eastAsiaTheme="minorEastAsia"/>
+              <w:noProof/>
+              <w:lang w:eastAsia="pt-BR"/>
+            </w:rPr>
+          </w:pPr>
+          <w:hyperlink w:anchor="_Toc183995289" w:history="1">
+            <w:r>
+              <w:rPr>
+                <w:rStyle w:val="Hyperlink"/>
+                <w:noProof/>
+              </w:rPr>
+              <w:t>Steven Universo Futuro</w:t>
+            </w:r>
+            <w:r>
+              <w:rPr>
+                <w:noProof/>
+                <w:webHidden/>
+              </w:rPr>
+              <w:tab/>
+            </w:r>
+            <w:r>
+              <w:rPr>
+                <w:noProof/>
+                <w:webHidden/>
+              </w:rPr>
+              <w:fldChar w:fldCharType="begin"/>
+            </w:r>
+            <w:r>
+              <w:rPr>
+                <w:noProof/>
+                <w:webHidden/>
+              </w:rPr>
+              <w:instrText xml:space="preserve"> PAGEREF _Toc183995289 \h </w:instrText>
+            </w:r>
+            <w:r>
+              <w:rPr>
+                <w:noProof/>
+                <w:webHidden/>
+              </w:rPr>
+            </w:r>
+            <w:r>
+              <w:rPr>
+                <w:noProof/>
+                <w:webHidden/>
+              </w:rPr>
+              <w:fldChar w:fldCharType="separate"/>
+            </w:r>
+            <w:r>
+              <w:rPr>
+                <w:noProof/>
+                <w:webHidden/>
+              </w:rPr>
+              <w:t>3</w:t>
+            </w:r>
+            <w:r>
+              <w:rPr>
+                <w:noProof/>
+                <w:webHidden/>
+              </w:rPr>
+              <w:fldChar w:fldCharType="end"/>
+            </w:r>
+          </w:hyperlink>
+        </w:p>
+        <w:p>
+          <w:pPr>
+            <w:pStyle w:val="Sumrio2"/>
+            <w:tabs>
+              <w:tab w:val="right" w:leader="dot" w:pos="8494"/>
+            </w:tabs>
+            <w:rPr>
+              <w:rFonts w:eastAsiaTheme="minorEastAsia"/>
+              <w:noProof/>
+              <w:lang w:eastAsia="pt-BR"/>
+            </w:rPr>
+          </w:pPr>
+          <w:hyperlink w:anchor="_Toc183995290" w:history="1">
+            <w:r>
+              <w:rPr>
+                <w:rStyle w:val="Hyperlink"/>
+                <w:noProof/>
+              </w:rPr>
+              <w:t>A voz do Silêncio</w:t>
+            </w:r>
+            <w:r>
+              <w:rPr>
+                <w:noProof/>
+                <w:webHidden/>
+              </w:rPr>
+              <w:tab/>
+            </w:r>
+            <w:r>
+              <w:rPr>
+                <w:noProof/>
+                <w:webHidden/>
+              </w:rPr>
+              <w:fldChar w:fldCharType="begin"/>
+            </w:r>
+            <w:r>
+              <w:rPr>
+                <w:noProof/>
+                <w:webHidden/>
+              </w:rPr>
+              <w:instrText xml:space="preserve"> PAGEREF _Toc183995290 \h </w:instrText>
+            </w:r>
+            <w:r>
+              <w:rPr>
+                <w:noProof/>
+                <w:webHidden/>
+              </w:rPr>
+            </w:r>
+            <w:r>
+              <w:rPr>
+                <w:noProof/>
+                <w:webHidden/>
+              </w:rPr>
+              <w:fldChar w:fldCharType="separate"/>
+            </w:r>
+            <w:r>
+              <w:rPr>
+                <w:noProof/>
+                <w:webHidden/>
+              </w:rPr>
+              <w:t>4</w:t>
+            </w:r>
+            <w:r>
+              <w:rPr>
+                <w:noProof/>
+                <w:webHidden/>
+              </w:rPr>
+              <w:fldChar w:fldCharType="end"/>
+            </w:r>
+          </w:hyperlink>
+        </w:p>
+        <w:p>
+          <w:pPr>
+            <w:pStyle w:val="Sumrio2"/>
+            <w:tabs>
+              <w:tab w:val="right" w:leader="dot" w:pos="8494"/>
+            </w:tabs>
+            <w:rPr>
+              <w:rFonts w:eastAsiaTheme="minorEastAsia"/>
+              <w:noProof/>
+              <w:lang w:eastAsia="pt-BR"/>
+            </w:rPr>
+          </w:pPr>
+          <w:hyperlink w:anchor="_Toc183995291" w:history="1">
+            <w:r>
+              <w:rPr>
+                <w:rStyle w:val="Hyperlink"/>
+                <w:noProof/>
+              </w:rPr>
+              <w:t>Divertida Mente</w:t>
+            </w:r>
+            <w:r>
+              <w:rPr>
+                <w:noProof/>
+                <w:webHidden/>
+              </w:rPr>
+              <w:tab/>
+            </w:r>
+            <w:r>
+              <w:rPr>
+                <w:noProof/>
+                <w:webHidden/>
+              </w:rPr>
+              <w:fldChar w:fldCharType="begin"/>
+            </w:r>
+            <w:r>
+              <w:rPr>
+                <w:noProof/>
+                <w:webHidden/>
+              </w:rPr>
+              <w:instrText xml:space="preserve"> PAGEREF _Toc183995291 \h </w:instrText>
+            </w:r>
+            <w:r>
+              <w:rPr>
+                <w:noProof/>
+                <w:webHidden/>
+              </w:rPr>
+            </w:r>
+            <w:r>
+              <w:rPr>
+                <w:noProof/>
+                <w:webHidden/>
+              </w:rPr>
+              <w:fldChar w:fldCharType="separate"/>
+            </w:r>
+            <w:r>
+              <w:rPr>
+                <w:noProof/>
+                <w:webHidden/>
+              </w:rPr>
+              <w:t>4</w:t>
+            </w:r>
+            <w:r>
+              <w:rPr>
+                <w:noProof/>
+                <w:webHidden/>
+              </w:rPr>
+              <w:fldChar w:fldCharType="end"/>
+            </w:r>
+          </w:hyperlink>
+        </w:p>
+        <w:p>
+          <w:pPr>
+            <w:pStyle w:val="Sumrio1"/>
+            <w:tabs>
+              <w:tab w:val="right" w:leader="dot" w:pos="8494"/>
+            </w:tabs>
+            <w:rPr>
+              <w:rFonts w:eastAsiaTheme="minorEastAsia"/>
+              <w:noProof/>
+              <w:lang w:eastAsia="pt-BR"/>
+            </w:rPr>
+          </w:pPr>
+          <w:hyperlink w:anchor="_Toc183995292" w:history="1">
+            <w:r>
+              <w:rPr>
+                <w:rStyle w:val="Hyperlink"/>
+                <w:noProof/>
+              </w:rPr>
+              <w:t>Objetivo</w:t>
+            </w:r>
+            <w:r>
+              <w:rPr>
+                <w:noProof/>
+                <w:webHidden/>
+              </w:rPr>
+              <w:tab/>
+            </w:r>
+            <w:r>
+              <w:rPr>
+                <w:noProof/>
+                <w:webHidden/>
+              </w:rPr>
+              <w:fldChar w:fldCharType="begin"/>
+            </w:r>
+            <w:r>
+              <w:rPr>
+                <w:noProof/>
+                <w:webHidden/>
+              </w:rPr>
+              <w:instrText xml:space="preserve"> PAGEREF _Toc183995292 \h </w:instrText>
+            </w:r>
+            <w:r>
+              <w:rPr>
+                <w:noProof/>
+                <w:webHidden/>
+              </w:rPr>
+            </w:r>
+            <w:r>
+              <w:rPr>
+                <w:noProof/>
+                <w:webHidden/>
+              </w:rPr>
+              <w:fldChar w:fldCharType="separate"/>
+            </w:r>
+            <w:r>
+              <w:rPr>
+                <w:noProof/>
+                <w:webHidden/>
+              </w:rPr>
+              <w:t>6</w:t>
+            </w:r>
+            <w:r>
+              <w:rPr>
+                <w:noProof/>
+                <w:webHidden/>
+              </w:rPr>
+              <w:fldChar w:fldCharType="end"/>
+            </w:r>
+          </w:hyperlink>
+        </w:p>
+        <w:p>
+          <w:pPr>
+            <w:pStyle w:val="Sumrio1"/>
+            <w:tabs>
+              <w:tab w:val="right" w:leader="dot" w:pos="8494"/>
+            </w:tabs>
+            <w:rPr>
+              <w:rFonts w:eastAsiaTheme="minorEastAsia"/>
+              <w:noProof/>
+              <w:lang w:eastAsia="pt-BR"/>
+            </w:rPr>
+          </w:pPr>
+          <w:hyperlink w:anchor="_Toc183995293" w:history="1">
+            <w:r>
+              <w:rPr>
+                <w:rStyle w:val="Hyperlink"/>
+                <w:noProof/>
+              </w:rPr>
+              <w:t>Justificativa</w:t>
+            </w:r>
+            <w:r>
+              <w:rPr>
+                <w:noProof/>
+                <w:webHidden/>
+              </w:rPr>
+              <w:tab/>
+            </w:r>
+            <w:r>
+              <w:rPr>
+                <w:noProof/>
+                <w:webHidden/>
+              </w:rPr>
+              <w:fldChar w:fldCharType="begin"/>
+            </w:r>
+            <w:r>
+              <w:rPr>
+                <w:noProof/>
+                <w:webHidden/>
+              </w:rPr>
+              <w:instrText xml:space="preserve"> PAGEREF _Toc183995293 \h </w:instrText>
+            </w:r>
+            <w:r>
+              <w:rPr>
+                <w:noProof/>
+                <w:webHidden/>
+              </w:rPr>
+            </w:r>
+            <w:r>
+              <w:rPr>
+                <w:noProof/>
+                <w:webHidden/>
+              </w:rPr>
+              <w:fldChar w:fldCharType="separate"/>
+            </w:r>
+            <w:r>
+              <w:rPr>
+                <w:noProof/>
+                <w:webHidden/>
+              </w:rPr>
+              <w:t>7</w:t>
+            </w:r>
+            <w:r>
+              <w:rPr>
+                <w:noProof/>
+                <w:webHidden/>
+              </w:rPr>
+              <w:fldChar w:fldCharType="end"/>
+            </w:r>
+          </w:hyperlink>
+        </w:p>
+        <w:p>
+          <w:pPr>
+            <w:pStyle w:val="Sumrio1"/>
+            <w:tabs>
+              <w:tab w:val="right" w:leader="dot" w:pos="8494"/>
+            </w:tabs>
+            <w:rPr>
+              <w:rFonts w:eastAsiaTheme="minorEastAsia"/>
+              <w:noProof/>
+              <w:lang w:eastAsia="pt-BR"/>
+            </w:rPr>
+          </w:pPr>
+          <w:hyperlink w:anchor="_Toc183995294" w:history="1">
+            <w:r>
+              <w:rPr>
+                <w:rStyle w:val="Hyperlink"/>
+                <w:noProof/>
+              </w:rPr>
+              <w:t>Escopo</w:t>
+            </w:r>
+            <w:r>
+              <w:rPr>
+                <w:noProof/>
+                <w:webHidden/>
+              </w:rPr>
+              <w:tab/>
+            </w:r>
+            <w:r>
+              <w:rPr>
+                <w:noProof/>
+                <w:webHidden/>
+              </w:rPr>
+              <w:fldChar w:fldCharType="begin"/>
+            </w:r>
+            <w:r>
+              <w:rPr>
+                <w:noProof/>
+                <w:webHidden/>
+              </w:rPr>
+              <w:instrText xml:space="preserve"> PAGEREF _Toc183995294 \h </w:instrText>
+            </w:r>
+            <w:r>
+              <w:rPr>
+                <w:noProof/>
+                <w:webHidden/>
+              </w:rPr>
+            </w:r>
+            <w:r>
+              <w:rPr>
+                <w:noProof/>
+                <w:webHidden/>
+              </w:rPr>
+              <w:fldChar w:fldCharType="separate"/>
+            </w:r>
+            <w:r>
+              <w:rPr>
+                <w:noProof/>
+                <w:webHidden/>
+              </w:rPr>
+              <w:t>8</w:t>
+            </w:r>
+            <w:r>
+              <w:rPr>
+                <w:noProof/>
+                <w:webHidden/>
+              </w:rPr>
+              <w:fldChar w:fldCharType="end"/>
+            </w:r>
+          </w:hyperlink>
+        </w:p>
+        <w:p>
+          <w:pPr>
+            <w:pStyle w:val="Sumrio2"/>
+            <w:tabs>
+              <w:tab w:val="right" w:leader="dot" w:pos="8494"/>
+            </w:tabs>
+            <w:rPr>
+              <w:rFonts w:eastAsiaTheme="minorEastAsia"/>
+              <w:noProof/>
+              <w:lang w:eastAsia="pt-BR"/>
+            </w:rPr>
+          </w:pPr>
+          <w:hyperlink w:anchor="_Toc183995295" w:history="1">
+            <w:r>
+              <w:rPr>
+                <w:rStyle w:val="Hyperlink"/>
+                <w:noProof/>
+              </w:rPr>
+              <w:t>Descrição resumida do projeto</w:t>
+            </w:r>
+            <w:r>
+              <w:rPr>
+                <w:noProof/>
+                <w:webHidden/>
+              </w:rPr>
+              <w:tab/>
+            </w:r>
+            <w:r>
+              <w:rPr>
+                <w:noProof/>
+                <w:webHidden/>
+              </w:rPr>
+              <w:fldChar w:fldCharType="begin"/>
+            </w:r>
+            <w:r>
+              <w:rPr>
+                <w:noProof/>
+                <w:webHidden/>
+              </w:rPr>
+              <w:instrText xml:space="preserve"> PAGEREF _Toc183995295 \h </w:instrText>
+            </w:r>
+            <w:r>
+              <w:rPr>
+                <w:noProof/>
+                <w:webHidden/>
+              </w:rPr>
+            </w:r>
+            <w:r>
+              <w:rPr>
+                <w:noProof/>
+                <w:webHidden/>
+              </w:rPr>
+              <w:fldChar w:fldCharType="separate"/>
+            </w:r>
+            <w:r>
+              <w:rPr>
+                <w:noProof/>
+                <w:webHidden/>
+              </w:rPr>
+              <w:t>8</w:t>
+            </w:r>
+            <w:r>
+              <w:rPr>
+                <w:noProof/>
+                <w:webHidden/>
+              </w:rPr>
+              <w:fldChar w:fldCharType="end"/>
+            </w:r>
+          </w:hyperlink>
+        </w:p>
+        <w:p>
+          <w:pPr>
+            <w:pStyle w:val="Sumrio2"/>
+            <w:tabs>
+              <w:tab w:val="right" w:leader="dot" w:pos="8494"/>
+            </w:tabs>
+            <w:rPr>
+              <w:rFonts w:eastAsiaTheme="minorEastAsia"/>
+              <w:noProof/>
+              <w:lang w:eastAsia="pt-BR"/>
+            </w:rPr>
+          </w:pPr>
+          <w:hyperlink w:anchor="_Toc183995296" w:history="1">
+            <w:r>
+              <w:rPr>
+                <w:rStyle w:val="Hyperlink"/>
+                <w:noProof/>
+              </w:rPr>
+              <w:t>Resultados esperados</w:t>
+            </w:r>
+            <w:r>
+              <w:rPr>
+                <w:noProof/>
+                <w:webHidden/>
+              </w:rPr>
+              <w:tab/>
+            </w:r>
+            <w:r>
+              <w:rPr>
+                <w:noProof/>
+                <w:webHidden/>
+              </w:rPr>
+              <w:fldChar w:fldCharType="begin"/>
+            </w:r>
+            <w:r>
+              <w:rPr>
+                <w:noProof/>
+                <w:webHidden/>
+              </w:rPr>
+              <w:instrText xml:space="preserve"> PAGEREF _Toc183995296 \h </w:instrText>
+            </w:r>
+            <w:r>
+              <w:rPr>
+                <w:noProof/>
+                <w:webHidden/>
+              </w:rPr>
+            </w:r>
+            <w:r>
+              <w:rPr>
+                <w:noProof/>
+                <w:webHidden/>
+              </w:rPr>
+              <w:fldChar w:fldCharType="separate"/>
+            </w:r>
+            <w:r>
+              <w:rPr>
+                <w:noProof/>
+                <w:webHidden/>
+              </w:rPr>
+              <w:t>8</w:t>
+            </w:r>
+            <w:r>
+              <w:rPr>
+                <w:noProof/>
+                <w:webHidden/>
+              </w:rPr>
+              <w:fldChar w:fldCharType="end"/>
+            </w:r>
+          </w:hyperlink>
+        </w:p>
+        <w:p>
+          <w:pPr>
+            <w:pStyle w:val="Sumrio2"/>
+            <w:tabs>
+              <w:tab w:val="right" w:leader="dot" w:pos="8494"/>
+            </w:tabs>
+            <w:rPr>
+              <w:rFonts w:eastAsiaTheme="minorEastAsia"/>
+              <w:noProof/>
+              <w:lang w:eastAsia="pt-BR"/>
+            </w:rPr>
+          </w:pPr>
+          <w:hyperlink w:anchor="_Toc183995297" w:history="1">
+            <w:r>
+              <w:rPr>
+                <w:rStyle w:val="Hyperlink"/>
+                <w:noProof/>
+              </w:rPr>
+              <w:t>Requisitos</w:t>
+            </w:r>
+            <w:r>
+              <w:rPr>
+                <w:noProof/>
+                <w:webHidden/>
+              </w:rPr>
+              <w:tab/>
+            </w:r>
+            <w:r>
+              <w:rPr>
+                <w:noProof/>
+                <w:webHidden/>
+              </w:rPr>
+              <w:fldChar w:fldCharType="begin"/>
+            </w:r>
+            <w:r>
+              <w:rPr>
+                <w:noProof/>
+                <w:webHidden/>
+              </w:rPr>
+              <w:instrText xml:space="preserve"> PAGEREF _Toc183995297 \h </w:instrText>
+            </w:r>
+            <w:r>
+              <w:rPr>
+                <w:noProof/>
+                <w:webHidden/>
+              </w:rPr>
+            </w:r>
+            <w:r>
+              <w:rPr>
+                <w:noProof/>
+                <w:webHidden/>
+              </w:rPr>
+              <w:fldChar w:fldCharType="separate"/>
+            </w:r>
+            <w:r>
+              <w:rPr>
+                <w:noProof/>
+                <w:webHidden/>
+              </w:rPr>
+              <w:t>8</w:t>
+            </w:r>
+            <w:r>
+              <w:rPr>
+                <w:noProof/>
+                <w:webHidden/>
+              </w:rPr>
+              <w:fldChar w:fldCharType="end"/>
+            </w:r>
+          </w:hyperlink>
+        </w:p>
+        <w:p>
+          <w:pPr>
+            <w:pStyle w:val="Sumrio2"/>
+            <w:tabs>
+              <w:tab w:val="right" w:leader="dot" w:pos="8494"/>
+            </w:tabs>
+            <w:rPr>
+              <w:rFonts w:eastAsiaTheme="minorEastAsia"/>
+              <w:noProof/>
+              <w:lang w:eastAsia="pt-BR"/>
+            </w:rPr>
+          </w:pPr>
+          <w:hyperlink w:anchor="_Toc183995298" w:history="1">
+            <w:r>
+              <w:rPr>
+                <w:rStyle w:val="Hyperlink"/>
+                <w:noProof/>
+              </w:rPr>
+              <w:t>Limites e exclusões</w:t>
+            </w:r>
+            <w:r>
+              <w:rPr>
+                <w:noProof/>
+                <w:webHidden/>
+              </w:rPr>
+              <w:tab/>
+            </w:r>
+            <w:r>
+              <w:rPr>
+                <w:noProof/>
+                <w:webHidden/>
+              </w:rPr>
+              <w:fldChar w:fldCharType="begin"/>
+            </w:r>
+            <w:r>
+              <w:rPr>
+                <w:noProof/>
+                <w:webHidden/>
+              </w:rPr>
+              <w:instrText xml:space="preserve"> PAGEREF _Toc183995298 \h </w:instrText>
+            </w:r>
+            <w:r>
+              <w:rPr>
+                <w:noProof/>
+                <w:webHidden/>
+              </w:rPr>
+            </w:r>
+            <w:r>
+              <w:rPr>
+                <w:noProof/>
+                <w:webHidden/>
+              </w:rPr>
+              <w:fldChar w:fldCharType="separate"/>
+            </w:r>
+            <w:r>
+              <w:rPr>
+                <w:noProof/>
+                <w:webHidden/>
+              </w:rPr>
+              <w:t>8</w:t>
+            </w:r>
+            <w:r>
+              <w:rPr>
+                <w:noProof/>
+                <w:webHidden/>
+              </w:rPr>
+              <w:fldChar w:fldCharType="end"/>
+            </w:r>
+          </w:hyperlink>
+        </w:p>
+        <w:p>
+          <w:pPr>
+            <w:pStyle w:val="Sumrio2"/>
+            <w:tabs>
+              <w:tab w:val="right" w:leader="dot" w:pos="8494"/>
+            </w:tabs>
+            <w:rPr>
+              <w:rFonts w:eastAsiaTheme="minorEastAsia"/>
+              <w:noProof/>
+              <w:lang w:eastAsia="pt-BR"/>
+            </w:rPr>
+          </w:pPr>
+          <w:hyperlink w:anchor="_Toc183995299" w:history="1">
+            <w:r>
+              <w:rPr>
+                <w:rStyle w:val="Hyperlink"/>
+                <w:noProof/>
+              </w:rPr>
+              <w:t>Macro Cronograma – Total de 27 dias:</w:t>
+            </w:r>
+            <w:r>
+              <w:rPr>
+                <w:noProof/>
+                <w:webHidden/>
+              </w:rPr>
+              <w:tab/>
+            </w:r>
+            <w:r>
+              <w:rPr>
+                <w:noProof/>
+                <w:webHidden/>
+              </w:rPr>
+              <w:fldChar w:fldCharType="begin"/>
+            </w:r>
+            <w:r>
+              <w:rPr>
+                <w:noProof/>
+                <w:webHidden/>
+              </w:rPr>
+              <w:instrText xml:space="preserve"> PAGEREF _Toc183995299 \h </w:instrText>
+            </w:r>
+            <w:r>
+              <w:rPr>
+                <w:noProof/>
+                <w:webHidden/>
+              </w:rPr>
+            </w:r>
+            <w:r>
+              <w:rPr>
+                <w:noProof/>
+                <w:webHidden/>
+              </w:rPr>
+              <w:fldChar w:fldCharType="separate"/>
+            </w:r>
+            <w:r>
+              <w:rPr>
+                <w:noProof/>
+                <w:webHidden/>
+              </w:rPr>
+              <w:t>8</w:t>
+            </w:r>
+            <w:r>
+              <w:rPr>
+                <w:noProof/>
+                <w:webHidden/>
+              </w:rPr>
+              <w:fldChar w:fldCharType="end"/>
+            </w:r>
+          </w:hyperlink>
+        </w:p>
+        <w:p>
+          <w:pPr>
+            <w:pStyle w:val="Sumrio2"/>
+            <w:tabs>
+              <w:tab w:val="right" w:leader="dot" w:pos="8494"/>
+            </w:tabs>
+            <w:rPr>
+              <w:rFonts w:eastAsiaTheme="minorEastAsia"/>
+              <w:noProof/>
+              <w:lang w:eastAsia="pt-BR"/>
+            </w:rPr>
+          </w:pPr>
+          <w:hyperlink w:anchor="_Toc183995300" w:history="1">
+            <w:r>
+              <w:rPr>
+                <w:rStyle w:val="Hyperlink"/>
+                <w:noProof/>
+              </w:rPr>
+              <w:t>Recursos necessários</w:t>
+            </w:r>
+            <w:r>
+              <w:rPr>
+                <w:noProof/>
+                <w:webHidden/>
+              </w:rPr>
+              <w:tab/>
+            </w:r>
+            <w:r>
+              <w:rPr>
+                <w:noProof/>
+                <w:webHidden/>
+              </w:rPr>
+              <w:fldChar w:fldCharType="begin"/>
+            </w:r>
+            <w:r>
+              <w:rPr>
+                <w:noProof/>
+                <w:webHidden/>
+              </w:rPr>
+              <w:instrText xml:space="preserve"> PAGEREF _Toc183995300 \h </w:instrText>
+            </w:r>
+            <w:r>
+              <w:rPr>
+                <w:noProof/>
+                <w:webHidden/>
+              </w:rPr>
+            </w:r>
+            <w:r>
+              <w:rPr>
+                <w:noProof/>
+                <w:webHidden/>
+              </w:rPr>
+              <w:fldChar w:fldCharType="separate"/>
+            </w:r>
+            <w:r>
+              <w:rPr>
+                <w:noProof/>
+                <w:webHidden/>
+              </w:rPr>
+              <w:t>9</w:t>
+            </w:r>
+            <w:r>
+              <w:rPr>
+                <w:noProof/>
+                <w:webHidden/>
+              </w:rPr>
+              <w:fldChar w:fldCharType="end"/>
+            </w:r>
+          </w:hyperlink>
+        </w:p>
+        <w:p>
+          <w:pPr>
+            <w:pStyle w:val="Sumrio2"/>
+            <w:tabs>
+              <w:tab w:val="right" w:leader="dot" w:pos="8494"/>
+            </w:tabs>
+            <w:rPr>
+              <w:rFonts w:eastAsiaTheme="minorEastAsia"/>
+              <w:noProof/>
+              <w:lang w:eastAsia="pt-BR"/>
+            </w:rPr>
+          </w:pPr>
+          <w:hyperlink w:anchor="_Toc183995301" w:history="1">
+            <w:r>
+              <w:rPr>
+                <w:rStyle w:val="Hyperlink"/>
+                <w:noProof/>
+              </w:rPr>
+              <w:t>Riscos e restrições (Problemas que possam acontecer)</w:t>
+            </w:r>
+            <w:r>
+              <w:rPr>
+                <w:noProof/>
+                <w:webHidden/>
+              </w:rPr>
+              <w:tab/>
+            </w:r>
+            <w:r>
+              <w:rPr>
+                <w:noProof/>
+                <w:webHidden/>
+              </w:rPr>
+              <w:fldChar w:fldCharType="begin"/>
+            </w:r>
+            <w:r>
+              <w:rPr>
+                <w:noProof/>
+                <w:webHidden/>
+              </w:rPr>
+              <w:instrText xml:space="preserve"> PAGEREF _Toc183995301 \h </w:instrText>
+            </w:r>
+            <w:r>
+              <w:rPr>
+                <w:noProof/>
+                <w:webHidden/>
+              </w:rPr>
+            </w:r>
+            <w:r>
+              <w:rPr>
+                <w:noProof/>
+                <w:webHidden/>
+              </w:rPr>
+              <w:fldChar w:fldCharType="separate"/>
+            </w:r>
+            <w:r>
+              <w:rPr>
+                <w:noProof/>
+                <w:webHidden/>
+              </w:rPr>
+              <w:t>9</w:t>
+            </w:r>
+            <w:r>
+              <w:rPr>
+                <w:noProof/>
+                <w:webHidden/>
+              </w:rPr>
+              <w:fldChar w:fldCharType="end"/>
+            </w:r>
+          </w:hyperlink>
+        </w:p>
+        <w:p>
+          <w:pPr>
+            <w:pStyle w:val="Sumrio2"/>
+            <w:tabs>
+              <w:tab w:val="right" w:leader="dot" w:pos="8494"/>
+            </w:tabs>
+            <w:rPr>
+              <w:rFonts w:eastAsiaTheme="minorEastAsia"/>
+              <w:noProof/>
+              <w:lang w:eastAsia="pt-BR"/>
+            </w:rPr>
+          </w:pPr>
+          <w:hyperlink w:anchor="_Toc183995302" w:history="1">
+            <w:r>
+              <w:rPr>
+                <w:rStyle w:val="Hyperlink"/>
+                <w:noProof/>
+              </w:rPr>
+              <w:t>Partes interessadas (stakeholders)</w:t>
+            </w:r>
+            <w:r>
+              <w:rPr>
+                <w:noProof/>
+                <w:webHidden/>
+              </w:rPr>
+              <w:tab/>
+            </w:r>
+            <w:r>
+              <w:rPr>
+                <w:noProof/>
+                <w:webHidden/>
+              </w:rPr>
+              <w:fldChar w:fldCharType="begin"/>
+            </w:r>
+            <w:r>
+              <w:rPr>
+                <w:noProof/>
+                <w:webHidden/>
+              </w:rPr>
+              <w:instrText xml:space="preserve"> PAGEREF _Toc183995302 \h </w:instrText>
+            </w:r>
+            <w:r>
+              <w:rPr>
+                <w:noProof/>
+                <w:webHidden/>
+              </w:rPr>
+            </w:r>
+            <w:r>
+              <w:rPr>
+                <w:noProof/>
+                <w:webHidden/>
+              </w:rPr>
+              <w:fldChar w:fldCharType="separate"/>
+            </w:r>
+            <w:r>
+              <w:rPr>
+                <w:noProof/>
+                <w:webHidden/>
+              </w:rPr>
+              <w:t>9</w:t>
+            </w:r>
+            <w:r>
+              <w:rPr>
+                <w:noProof/>
+                <w:webHidden/>
+              </w:rPr>
+              <w:fldChar w:fldCharType="end"/>
+            </w:r>
+          </w:hyperlink>
+        </w:p>
+        <w:p>
+          <w:pPr>
+            <w:pStyle w:val="Sumrio2"/>
+            <w:tabs>
+              <w:tab w:val="right" w:leader="dot" w:pos="8494"/>
+            </w:tabs>
+            <w:rPr>
+              <w:rFonts w:eastAsiaTheme="minorEastAsia"/>
+              <w:noProof/>
+              <w:lang w:eastAsia="pt-BR"/>
+            </w:rPr>
+          </w:pPr>
+          <w:hyperlink w:anchor="_Toc183995303" w:history="1">
+            <w:r>
+              <w:rPr>
+                <w:rStyle w:val="Hyperlink"/>
+                <w:noProof/>
+              </w:rPr>
+              <w:t>Premissas (assume uma verdade)</w:t>
+            </w:r>
+            <w:r>
+              <w:rPr>
+                <w:noProof/>
+                <w:webHidden/>
+              </w:rPr>
+              <w:tab/>
+            </w:r>
+            <w:r>
+              <w:rPr>
+                <w:noProof/>
+                <w:webHidden/>
+              </w:rPr>
+              <w:fldChar w:fldCharType="begin"/>
+            </w:r>
+            <w:r>
+              <w:rPr>
+                <w:noProof/>
+                <w:webHidden/>
+              </w:rPr>
+              <w:instrText xml:space="preserve"> PAGEREF _Toc183995303 \h </w:instrText>
+            </w:r>
+            <w:r>
+              <w:rPr>
+                <w:noProof/>
+                <w:webHidden/>
+              </w:rPr>
+            </w:r>
+            <w:r>
+              <w:rPr>
+                <w:noProof/>
+                <w:webHidden/>
+              </w:rPr>
+              <w:fldChar w:fldCharType="separate"/>
+            </w:r>
+            <w:r>
+              <w:rPr>
+                <w:noProof/>
+                <w:webHidden/>
+              </w:rPr>
+              <w:t>9</w:t>
+            </w:r>
+            <w:r>
+              <w:rPr>
+                <w:noProof/>
+                <w:webHidden/>
+              </w:rPr>
+              <w:fldChar w:fldCharType="end"/>
+            </w:r>
+          </w:hyperlink>
+        </w:p>
+        <w:p>
+          <w:pPr>
+            <w:pStyle w:val="Sumrio1"/>
+            <w:tabs>
+              <w:tab w:val="right" w:leader="dot" w:pos="8494"/>
+            </w:tabs>
+            <w:rPr>
+              <w:rFonts w:eastAsiaTheme="minorEastAsia"/>
+              <w:noProof/>
+              <w:lang w:eastAsia="pt-BR"/>
+            </w:rPr>
+          </w:pPr>
+          <w:hyperlink w:anchor="_Toc183995304" w:history="1">
+            <w:r>
+              <w:rPr>
+                <w:rStyle w:val="Hyperlink"/>
+                <w:noProof/>
+              </w:rPr>
+              <w:t>REFERÊNCIAS</w:t>
+            </w:r>
+            <w:r>
+              <w:rPr>
+                <w:noProof/>
+                <w:webHidden/>
+              </w:rPr>
+              <w:tab/>
+            </w:r>
+            <w:r>
+              <w:rPr>
+                <w:noProof/>
+                <w:webHidden/>
+              </w:rPr>
+              <w:fldChar w:fldCharType="begin"/>
+            </w:r>
+            <w:r>
+              <w:rPr>
+                <w:noProof/>
+                <w:webHidden/>
+              </w:rPr>
+              <w:instrText xml:space="preserve"> PAGEREF _Toc183995304 \h </w:instrText>
+            </w:r>
+            <w:r>
+              <w:rPr>
+                <w:noProof/>
+                <w:webHidden/>
+              </w:rPr>
+            </w:r>
+            <w:r>
+              <w:rPr>
+                <w:noProof/>
+                <w:webHidden/>
+              </w:rPr>
+              <w:fldChar w:fldCharType="separate"/>
+            </w:r>
+            <w:r>
+              <w:rPr>
+                <w:noProof/>
+                <w:webHidden/>
+              </w:rPr>
+              <w:t>10</w:t>
+            </w:r>
+            <w:r>
+              <w:rPr>
+                <w:noProof/>
+                <w:webHidden/>
+              </w:rPr>
+              <w:fldChar w:fldCharType="end"/>
+            </w:r>
+          </w:hyperlink>
+        </w:p>
+        <w:p>
+          <w:r>
+            <w:rPr>
+              <w:b/>
+              <w:bCs/>
+            </w:rPr>
+            <w:fldChar w:fldCharType="end"/>
+          </w:r>
+        </w:p>
+      </w:sdtContent>
+    </w:sdt>
+    <w:p>
+      <w:pPr>
+        <w:jc w:val="center"/>
+      </w:pPr>
       <w:r>
         <w:br w:type="page"/>
       </w:r>
     </w:p>
+    <w:bookmarkStart w:id="0" w:name="_Toc183995287"/>
+    <w:p>
+      <w:pPr>
+        <w:pStyle w:val="Ttulo1"/>
+        <w:jc w:val="center"/>
+        <w:rPr>
+          <w:sz w:val="56"/>
+          <w:szCs w:val="56"/>
+        </w:rPr>
+      </w:pPr>
+      <w:r>
+        <w:rPr>
+          <w:noProof/>
+          <w:sz w:val="48"/>
+          <w:szCs w:val="48"/>
+        </w:rPr>
+        <w:lastRenderedPageBreak/>
+        <mc:AlternateContent>
+          <mc:Choice Requires="wps">
+            <w:drawing>
+              <wp:anchor distT="0" distB="0" distL="114300" distR="114300" simplePos="0" relativeHeight="251668480" behindDoc="1" locked="0" layoutInCell="1" allowOverlap="1" wp14:anchorId="7D499BE7" wp14:editId="3AE101E3">
+                <wp:simplePos x="0" y="0"/>
+                <wp:positionH relativeFrom="column">
+                  <wp:posOffset>-1064895</wp:posOffset>
+                </wp:positionH>
+                <wp:positionV relativeFrom="paragraph">
+                  <wp:posOffset>-884555</wp:posOffset>
+                </wp:positionV>
+                <wp:extent cx="7522028" cy="1676400"/>
+                <wp:effectExtent l="0" t="0" r="3175" b="0"/>
+                <wp:wrapNone/>
+                <wp:docPr id="1172710188" name="Retângulo 1"/>
+                <wp:cNvGraphicFramePr/>
+                <a:graphic xmlns:a="http://schemas.openxmlformats.org/drawingml/2006/main">
+                  <a:graphicData uri="http://schemas.microsoft.com/office/word/2010/wordprocessingShape">
+                    <wps:wsp>
+                      <wps:cNvSpPr/>
+                      <wps:spPr>
+                        <a:xfrm>
+                          <a:off x="0" y="0"/>
+                          <a:ext cx="7522028" cy="1676400"/>
+                        </a:xfrm>
+                        <a:prstGeom prst="rect">
+                          <a:avLst/>
+                        </a:prstGeom>
+                        <a:solidFill>
+                          <a:srgbClr val="FFD014"/>
+                        </a:solidFill>
+                        <a:ln>
+                          <a:noFill/>
+                        </a:ln>
+                      </wps:spPr>
+                      <wps:style>
+                        <a:lnRef idx="2">
+                          <a:schemeClr val="accent1">
+                            <a:shade val="15000"/>
+                          </a:schemeClr>
+                        </a:lnRef>
+                        <a:fillRef idx="1">
+                          <a:schemeClr val="accent1"/>
+                        </a:fillRef>
+                        <a:effectRef idx="0">
+                          <a:schemeClr val="accent1"/>
+                        </a:effectRef>
+                        <a:fontRef idx="minor">
+                          <a:schemeClr val="lt1"/>
+                        </a:fontRef>
+                      </wps:style>
+                      <wps:bodyPr rot="0" spcFirstLastPara="0" vertOverflow="overflow" horzOverflow="overflow" vert="horz" wrap="square" lIns="91440" tIns="45720" rIns="91440" bIns="45720" numCol="1" spcCol="0" rtlCol="0" fromWordArt="0" anchor="ctr" anchorCtr="0" forceAA="0" compatLnSpc="1">
+                        <a:prstTxWarp prst="textNoShape">
+                          <a:avLst/>
+                        </a:prstTxWarp>
+                        <a:noAutofit/>
+                      </wps:bodyPr>
+                    </wps:wsp>
+                  </a:graphicData>
+                </a:graphic>
+                <wp14:sizeRelV relativeFrom="margin">
+                  <wp14:pctHeight>0</wp14:pctHeight>
+                </wp14:sizeRelV>
+              </wp:anchor>
+            </w:drawing>
+          </mc:Choice>
+          <mc:Fallback>
+            <w:pict>
+              <v:rect w14:anchorId="2A573310" id="Retângulo 1" o:spid="_x0000_s1026" style="position:absolute;margin-left:-83.85pt;margin-top:-69.65pt;width:592.3pt;height:132pt;z-index:-251648000;visibility:visible;mso-wrap-style:square;mso-height-percent:0;mso-wrap-distance-left:9pt;mso-wrap-distance-top:0;mso-wrap-distance-right:9pt;mso-wrap-distance-bottom:0;mso-position-horizontal:absolute;mso-position-horizontal-relative:text;mso-position-vertical:absolute;mso-position-vertical-relative:text;mso-height-percent:0;mso-height-relative:margin;v-text-anchor:middle" o:gfxdata="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" fillcolor="#ffd014" stroked="f" strokeweight="1pt"/>
+            </w:pict>
+          </mc:Fallback>
+        </mc:AlternateContent>
+      </w:r>
+      <w:r>
+        <w:rPr>
+          <w:sz w:val="56"/>
+          <w:szCs w:val="56"/>
+        </w:rPr>
+        <w:t>Contexto</w:t>
+      </w:r>
+      <w:bookmarkEnd w:id="0"/>
+    </w:p>
+    <w:p/>
+    <w:p/>
+    <w:p>
+      <w:pPr>
+        <w:jc w:val="both"/>
+      </w:pPr>
+      <w:r>
+        <w:t xml:space="preserve">As animações, como desenhos, animes e filmes sempre foram uma forma de </w:t>
+      </w:r>
+      <w:r>
+        <w:t>entretenimento</w:t>
+      </w:r>
+      <w:r>
+        <w:t xml:space="preserve"> e lazer</w:t>
+      </w:r>
+      <w:r>
+        <w:t xml:space="preserve"> entre as pessoas de todas as idades</w:t>
+      </w:r>
+      <w:r>
+        <w:t>, principalmente o público infantil.</w:t>
+      </w:r>
+      <w:r>
+        <w:t xml:space="preserve"> </w:t>
+      </w:r>
+    </w:p>
+    <w:p>
+      <w:pPr>
+        <w:jc w:val="both"/>
+      </w:pPr>
+      <w:r>
+        <w:t>Uma história simples com o final feliz, onde o protagonista consegue alcançar os seus objetivos ou simplesmente derrota o vilão da história</w:t>
+      </w:r>
+      <w:r>
+        <w:t xml:space="preserve">, esse pensamento genérico faz com que pensamos </w:t>
+      </w:r>
+      <w:r>
+        <w:t xml:space="preserve">que sejam apenas “coisa de criança”, </w:t>
+      </w:r>
+      <w:r>
+        <w:t>o que resulta em preconceito ou até mesmo ofensa quando o público que está assistindo é mais velho.</w:t>
+      </w:r>
+    </w:p>
+    <w:p>
+      <w:pPr>
+        <w:pStyle w:val="Ttulo2"/>
+      </w:pPr>
+      <w:bookmarkStart w:id="1" w:name="_Toc183995288"/>
+      <w:r>
+        <w:t>Aprendizado</w:t>
+      </w:r>
+      <w:bookmarkEnd w:id="1"/>
+    </w:p>
+    <w:p>
+      <w:pPr>
+        <w:jc w:val="both"/>
+      </w:pPr>
+      <w:r>
+        <w:t>A verdade é que há muito mais nas animações do que é apresentado, e uma delas é a moral da história. Igual aos contos de fadas, toda história tem o intuito de ensinar algo e é por isso que são indicados, em maioria para o público infantil, surgindo assim a ideia de ser uma “coisa de criança”.</w:t>
+      </w:r>
+    </w:p>
+    <w:p>
+      <w:pPr>
+        <w:jc w:val="both"/>
+      </w:pPr>
+      <w:r>
+        <w:t>Entretanto, isso não é inteiramente verdade, desenhos como Steve</w:t>
+      </w:r>
+      <w:r>
+        <w:t>n</w:t>
+      </w:r>
+      <w:r>
+        <w:t xml:space="preserve"> Universo Futuro</w:t>
+      </w:r>
+      <w:r>
+        <w:t xml:space="preserve"> ou </w:t>
+      </w:r>
+      <w:r>
+        <w:t>animes</w:t>
+      </w:r>
+      <w:r>
+        <w:t>, como Dragon Ball Z e Naruto, possuem</w:t>
+      </w:r>
+      <w:r>
+        <w:t xml:space="preserve"> </w:t>
+      </w:r>
+      <w:r>
+        <w:t xml:space="preserve">a maior quantidade variável de conteúdo possível, </w:t>
+      </w:r>
+      <w:r>
+        <w:t>dos leves aos mais pesados, provam o quão errado isto está</w:t>
+      </w:r>
+      <w:r>
+        <w:t xml:space="preserve"> essa ideia. Não só isso, como pelo motivo de que é muito mais fácil passar alguma reflexão, ideia, seja o que for, para o público, já que o único impedimento que se há é a falta de liberdade criativa.</w:t>
+      </w:r>
+    </w:p>
+    <w:p>
+      <w:pPr>
+        <w:pStyle w:val="Ttulo2"/>
+      </w:pPr>
+      <w:bookmarkStart w:id="2" w:name="_Toc183995289"/>
+      <w:r>
+        <w:t>Steven Universo Futuro</w:t>
+      </w:r>
+      <w:bookmarkEnd w:id="2"/>
+    </w:p>
+    <w:p>
+      <w:pPr>
+        <w:jc w:val="center"/>
+        <w:rPr>
+          <w:u w:val="single"/>
+        </w:rPr>
+      </w:pPr>
+      <w:r>
+        <w:rPr>
+          <w:noProof/>
+        </w:rPr>
+        <w:drawing>
+          <wp:inline distT="0" distB="0" distL="0" distR="0" wp14:anchorId="7027B450" wp14:editId="3EE15EF3">
+            <wp:extent cx="1386840" cy="2081401"/>
+            <wp:effectExtent l="0" t="0" r="3810" b="0"/>
+            <wp:docPr id="874627294" name="Imagem 2" descr="Steven Universe Future (TV Mini Series 2019–2020) - IMDb"/>
+            <wp:cNvGraphicFramePr>
+              <a:graphicFrameLocks xmlns:a="http://schemas.openxmlformats.org/drawingml/2006/main" noChangeAspect="1"/>
+            </wp:cNvGraphicFramePr>
+            <a:graphic xmlns:a="http://schemas.openxmlformats.org/drawingml/2006/main">
+              <a:graphicData uri="http://schemas.openxmlformats.org/drawingml/2006/picture">
+                <pic:pic xmlns:pic="http://schemas.openxmlformats.org/drawingml/2006/picture">
+                  <pic:nvPicPr>
+                    <pic:cNvPr id="0" name="Picture 3" descr="Steven Universe Future (TV Mini Series 2019–2020) - IMDb"/>
+                    <pic:cNvPicPr>
+                      <a:picLocks noChangeAspect="1" noChangeArrowheads="1"/>
+                    </pic:cNvPicPr>
+                  </pic:nvPicPr>
+                  <pic:blipFill>
+                    <a:blip r:embed="rId10" cstate="print">
+                      <a:extLst>
+                        <a:ext uri="{28A0092B-C50C-407E-A947-70E740481C1C}">
+                          <a14:useLocalDpi xmlns:a14="http://schemas.microsoft.com/office/drawing/2010/main" val="0"/>
+                        </a:ext>
+                      </a:extLst>
+                    </a:blip>
+                    <a:srcRect/>
+                    <a:stretch>
+                      <a:fillRect/>
+                    </a:stretch>
+                  </pic:blipFill>
+                  <pic:spPr bwMode="auto">
+                    <a:xfrm>
+                      <a:off x="0" y="0"/>
+                      <a:ext cx="1391202" cy="2087948"/>
+                    </a:xfrm>
+                    <a:prstGeom prst="rect">
+                      <a:avLst/>
+                    </a:prstGeom>
+                    <a:noFill/>
+                    <a:ln>
+                      <a:noFill/>
+                    </a:ln>
+                  </pic:spPr>
+                </pic:pic>
+              </a:graphicData>
+            </a:graphic>
+          </wp:inline>
+        </w:drawing>
+      </w:r>
+    </w:p>
+    <w:p>
+      <w:pPr>
+        <w:jc w:val="both"/>
+      </w:pPr>
+      <w:r>
+        <w:t xml:space="preserve">Apresentado em um canal de programação infantil e sendo a continuação direta de Steven Universo, esse desenho foca em questões sobre como lidar com a </w:t>
+      </w:r>
+    </w:p>
+    <w:p>
+      <w:pPr>
+        <w:jc w:val="both"/>
+      </w:pPr>
+      <w:r>
+        <w:rPr>
+          <w:noProof/>
+          <w:sz w:val="48"/>
+          <w:szCs w:val="48"/>
+        </w:rPr>
+        <w:lastRenderedPageBreak/>
+        <mc:AlternateContent>
+          <mc:Choice Requires="wps">
+            <w:drawing>
+              <wp:anchor distT="0" distB="0" distL="114300" distR="114300" simplePos="0" relativeHeight="251664384" behindDoc="1" locked="0" layoutInCell="1" allowOverlap="1" wp14:anchorId="34D3F92D" wp14:editId="11BFDCF8">
+                <wp:simplePos x="0" y="0"/>
+                <wp:positionH relativeFrom="column">
+                  <wp:posOffset>-1064895</wp:posOffset>
+                </wp:positionH>
+                <wp:positionV relativeFrom="paragraph">
+                  <wp:posOffset>-881652</wp:posOffset>
+                </wp:positionV>
+                <wp:extent cx="7522028" cy="1661160"/>
+                <wp:effectExtent l="0" t="0" r="3175" b="0"/>
+                <wp:wrapNone/>
+                <wp:docPr id="1312041209" name="Retângulo 1"/>
+                <wp:cNvGraphicFramePr/>
+                <a:graphic xmlns:a="http://schemas.openxmlformats.org/drawingml/2006/main">
+                  <a:graphicData uri="http://schemas.microsoft.com/office/word/2010/wordprocessingShape">
+                    <wps:wsp>
+                      <wps:cNvSpPr/>
+                      <wps:spPr>
+                        <a:xfrm>
+                          <a:off x="0" y="0"/>
+                          <a:ext cx="7522028" cy="1661160"/>
+                        </a:xfrm>
+                        <a:prstGeom prst="rect">
+                          <a:avLst/>
+                        </a:prstGeom>
+                        <a:solidFill>
+                          <a:srgbClr val="FFD014"/>
+                        </a:solidFill>
+                        <a:ln>
+                          <a:noFill/>
+                        </a:ln>
+                      </wps:spPr>
+                      <wps:style>
+                        <a:lnRef idx="2">
+                          <a:schemeClr val="accent1">
+                            <a:shade val="15000"/>
+                          </a:schemeClr>
+                        </a:lnRef>
+                        <a:fillRef idx="1">
+                          <a:schemeClr val="accent1"/>
+                        </a:fillRef>
+                        <a:effectRef idx="0">
+                          <a:schemeClr val="accent1"/>
+                        </a:effectRef>
+                        <a:fontRef idx="minor">
+                          <a:schemeClr val="lt1"/>
+                        </a:fontRef>
+                      </wps:style>
+                      <wps:bodyPr rot="0" spcFirstLastPara="0" vertOverflow="overflow" horzOverflow="overflow" vert="horz" wrap="square" lIns="91440" tIns="45720" rIns="91440" bIns="45720" numCol="1" spcCol="0" rtlCol="0" fromWordArt="0" anchor="ctr" anchorCtr="0" forceAA="0" compatLnSpc="1">
+                        <a:prstTxWarp prst="textNoShape">
+                          <a:avLst/>
+                        </a:prstTxWarp>
+                        <a:noAutofit/>
+                      </wps:bodyPr>
+                    </wps:wsp>
+                  </a:graphicData>
+                </a:graphic>
+                <wp14:sizeRelV relativeFrom="margin">
+                  <wp14:pctHeight>0</wp14:pctHeight>
+                </wp14:sizeRelV>
+              </wp:anchor>
+            </w:drawing>
+          </mc:Choice>
+          <mc:Fallback>
+            <w:pict>
+              <v:rect w14:anchorId="5C75D121" id="Retângulo 1" o:spid="_x0000_s1026" style="position:absolute;margin-left:-83.85pt;margin-top:-69.4pt;width:592.3pt;height:130.8pt;z-index:-251652096;visibility:visible;mso-wrap-style:square;mso-height-percent:0;mso-wrap-distance-left:9pt;mso-wrap-distance-top:0;mso-wrap-distance-right:9pt;mso-wrap-distance-bottom:0;mso-position-horizontal:absolute;mso-position-horizontal-relative:text;mso-position-vertical:absolute;mso-position-vertical-relative:text;mso-height-percent:0;mso-height-relative:margin;v-text-anchor:middle" o:gfxdata="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" fillcolor="#ffd014" stroked="f" strokeweight="1pt"/>
+            </w:pict>
+          </mc:Fallback>
+        </mc:AlternateContent>
+      </w:r>
+    </w:p>
+    <w:p>
+      <w:pPr>
+        <w:jc w:val="both"/>
+      </w:pPr>
+    </w:p>
+    <w:p>
+      <w:pPr>
+        <w:jc w:val="both"/>
+      </w:pPr>
+    </w:p>
+    <w:p>
+      <w:pPr>
+        <w:jc w:val="both"/>
+      </w:pPr>
+      <w:r>
+        <w:t xml:space="preserve">ansiedade, seja em questões como problemas do dia a dia a até mesmo </w:t>
+      </w:r>
+      <w:r>
+        <w:t>um</w:t>
+      </w:r>
+      <w:r>
+        <w:t xml:space="preserve"> futuro incerto</w:t>
+      </w:r>
+      <w:r>
+        <w:t>, representando bem situações que os adolescentes enfrentam no dia a dia.</w:t>
+      </w:r>
+    </w:p>
+    <w:p>
+      <w:pPr>
+        <w:pStyle w:val="Ttulo2"/>
+      </w:pPr>
+      <w:bookmarkStart w:id="3" w:name="_Toc183995290"/>
+      <w:r>
+        <w:t>A voz do Silêncio</w:t>
+      </w:r>
+      <w:bookmarkEnd w:id="3"/>
+    </w:p>
+    <w:p>
+      <w:pPr>
+        <w:jc w:val="center"/>
+        <w:rPr>
+          <w:u w:val="single"/>
+        </w:rPr>
+      </w:pPr>
+      <w:r>
+        <w:rPr>
+          <w:noProof/>
+        </w:rPr>
+        <w:drawing>
+          <wp:inline distT="0" distB="0" distL="0" distR="0" wp14:anchorId="61CFFBB7" wp14:editId="2EC376DA">
+            <wp:extent cx="1470660" cy="2292631"/>
+            <wp:effectExtent l="0" t="0" r="0" b="0"/>
+            <wp:docPr id="549481890" name="Imagem 3" descr="A Voz do Silêncio, de Naoko Yamada"/>
+            <wp:cNvGraphicFramePr>
+              <a:graphicFrameLocks xmlns:a="http://schemas.openxmlformats.org/drawingml/2006/main" noChangeAspect="1"/>
+            </wp:cNvGraphicFramePr>
+            <a:graphic xmlns:a="http://schemas.openxmlformats.org/drawingml/2006/main">
+              <a:graphicData uri="http://schemas.openxmlformats.org/drawingml/2006/picture">
+                <pic:pic xmlns:pic="http://schemas.openxmlformats.org/drawingml/2006/picture">
+                  <pic:nvPicPr>
+                    <pic:cNvPr id="0" name="Picture 5" descr="A Voz do Silêncio, de Naoko Yamada"/>
+                    <pic:cNvPicPr>
+                      <a:picLocks noChangeAspect="1" noChangeArrowheads="1"/>
+                    </pic:cNvPicPr>
+                  </pic:nvPicPr>
+                  <pic:blipFill>
+                    <a:blip r:embed="rId11" cstate="print">
+                      <a:extLst>
+                        <a:ext uri="{28A0092B-C50C-407E-A947-70E740481C1C}">
+                          <a14:useLocalDpi xmlns:a14="http://schemas.microsoft.com/office/drawing/2010/main" val="0"/>
+                        </a:ext>
+                      </a:extLst>
+                    </a:blip>
+                    <a:srcRect/>
+                    <a:stretch>
+                      <a:fillRect/>
+                    </a:stretch>
+                  </pic:blipFill>
+                  <pic:spPr bwMode="auto">
+                    <a:xfrm>
+                      <a:off x="0" y="0"/>
+                      <a:ext cx="1473021" cy="2296311"/>
+                    </a:xfrm>
+                    <a:prstGeom prst="rect">
+                      <a:avLst/>
+                    </a:prstGeom>
+                    <a:noFill/>
+                    <a:ln>
+                      <a:noFill/>
+                    </a:ln>
+                  </pic:spPr>
+                </pic:pic>
+              </a:graphicData>
+            </a:graphic>
+          </wp:inline>
+        </w:drawing>
+      </w:r>
+    </w:p>
+    <w:p>
+      <w:pPr>
+        <w:jc w:val="both"/>
+      </w:pPr>
+      <w:r>
+        <w:t>Filme em anime, onde o nosso protagonista era um garoto que praticava bullying com uma garota surda e após reencontrá-la, tenta de tudo para compensar os erros do passado. Além do bullying, é tratado também, mas não com muito enfoque,</w:t>
+      </w:r>
+      <w:r>
+        <w:t xml:space="preserve"> temas pesados, como</w:t>
+      </w:r>
+      <w:r>
+        <w:t xml:space="preserve"> o </w:t>
+      </w:r>
+      <w:r>
+        <w:t>suicídio.</w:t>
+      </w:r>
+    </w:p>
+    <w:p>
+      <w:pPr>
+        <w:pStyle w:val="Ttulo2"/>
+      </w:pPr>
+      <w:bookmarkStart w:id="4" w:name="_Toc183995291"/>
+      <w:r>
+        <w:t xml:space="preserve">Divertida </w:t>
+      </w:r>
+      <w:r>
+        <w:t>Mente</w:t>
+      </w:r>
+      <w:bookmarkEnd w:id="4"/>
+    </w:p>
+    <w:p>
+      <w:pPr>
+        <w:jc w:val="center"/>
+      </w:pPr>
+      <w:r>
+        <w:rPr>
+          <w:noProof/>
+        </w:rPr>
+        <w:drawing>
+          <wp:inline distT="0" distB="0" distL="0" distR="0" wp14:anchorId="29C4A901" wp14:editId="159B1670">
+            <wp:extent cx="1953697" cy="2928257"/>
+            <wp:effectExtent l="0" t="0" r="8890" b="5715"/>
+            <wp:docPr id="1397950813" name="Imagem 10" descr="Inside Out | Disney Movies"/>
+            <wp:cNvGraphicFramePr>
+              <a:graphicFrameLocks xmlns:a="http://schemas.openxmlformats.org/drawingml/2006/main" noChangeAspect="1"/>
+            </wp:cNvGraphicFramePr>
+            <a:graphic xmlns:a="http://schemas.openxmlformats.org/drawingml/2006/main">
+              <a:graphicData uri="http://schemas.openxmlformats.org/drawingml/2006/picture">
+                <pic:pic xmlns:pic="http://schemas.openxmlformats.org/drawingml/2006/picture">
+                  <pic:nvPicPr>
+                    <pic:cNvPr id="0" name="Picture 1" descr="Inside Out | Disney Movies"/>
+                    <pic:cNvPicPr>
+                      <a:picLocks noChangeAspect="1" noChangeArrowheads="1"/>
+                    </pic:cNvPicPr>
+                  </pic:nvPicPr>
+                  <pic:blipFill>
+                    <a:blip r:embed="rId12" cstate="print">
+                      <a:extLst>
+                        <a:ext uri="{28A0092B-C50C-407E-A947-70E740481C1C}">
+                          <a14:useLocalDpi xmlns:a14="http://schemas.microsoft.com/office/drawing/2010/main" val="0"/>
+                        </a:ext>
+                      </a:extLst>
+                    </a:blip>
+                    <a:srcRect/>
+                    <a:stretch>
+                      <a:fillRect/>
+                    </a:stretch>
+                  </pic:blipFill>
+                  <pic:spPr bwMode="auto">
+                    <a:xfrm>
+                      <a:off x="0" y="0"/>
+                      <a:ext cx="1964104" cy="2943856"/>
+                    </a:xfrm>
+                    <a:prstGeom prst="rect">
+                      <a:avLst/>
+                    </a:prstGeom>
+                    <a:noFill/>
+                    <a:ln>
+                      <a:noFill/>
+                    </a:ln>
+                  </pic:spPr>
+                </pic:pic>
+              </a:graphicData>
+            </a:graphic>
+          </wp:inline>
+        </w:drawing>
+      </w:r>
+    </w:p>
+    <w:p>
+      <w:pPr>
+        <w:jc w:val="both"/>
+      </w:pPr>
+    </w:p>
+    <w:p>
+      <w:pPr>
+        <w:jc w:val="both"/>
+      </w:pPr>
+      <w:r>
+        <w:rPr>
+          <w:noProof/>
+          <w:sz w:val="48"/>
+          <w:szCs w:val="48"/>
+        </w:rPr>
+        <w:lastRenderedPageBreak/>
+        <mc:AlternateContent>
+          <mc:Choice Requires="wps">
+            <w:drawing>
+              <wp:anchor distT="0" distB="0" distL="114300" distR="114300" simplePos="0" relativeHeight="251679744" behindDoc="1" locked="0" layoutInCell="1" allowOverlap="1" wp14:anchorId="7F65AC27" wp14:editId="70D4BA16">
+                <wp:simplePos x="0" y="0"/>
+                <wp:positionH relativeFrom="column">
+                  <wp:posOffset>-1068705</wp:posOffset>
+                </wp:positionH>
+                <wp:positionV relativeFrom="paragraph">
+                  <wp:posOffset>-893898</wp:posOffset>
+                </wp:positionV>
+                <wp:extent cx="7522028" cy="1661160"/>
+                <wp:effectExtent l="0" t="0" r="3175" b="0"/>
+                <wp:wrapNone/>
+                <wp:docPr id="1096500955" name="Retângulo 1"/>
+                <wp:cNvGraphicFramePr/>
+                <a:graphic xmlns:a="http://schemas.openxmlformats.org/drawingml/2006/main">
+                  <a:graphicData uri="http://schemas.microsoft.com/office/word/2010/wordprocessingShape">
+                    <wps:wsp>
+                      <wps:cNvSpPr/>
+                      <wps:spPr>
+                        <a:xfrm>
+                          <a:off x="0" y="0"/>
+                          <a:ext cx="7522028" cy="1661160"/>
+                        </a:xfrm>
+                        <a:prstGeom prst="rect">
+                          <a:avLst/>
+                        </a:prstGeom>
+                        <a:solidFill>
+                          <a:srgbClr val="FFD014"/>
+                        </a:solidFill>
+                        <a:ln>
+                          <a:noFill/>
+                        </a:ln>
+                      </wps:spPr>
+                      <wps:style>
+                        <a:lnRef idx="2">
+                          <a:schemeClr val="accent1">
+                            <a:shade val="15000"/>
+                          </a:schemeClr>
+                        </a:lnRef>
+                        <a:fillRef idx="1">
+                          <a:schemeClr val="accent1"/>
+                        </a:fillRef>
+                        <a:effectRef idx="0">
+                          <a:schemeClr val="accent1"/>
+                        </a:effectRef>
+                        <a:fontRef idx="minor">
+                          <a:schemeClr val="lt1"/>
+                        </a:fontRef>
+                      </wps:style>
+                      <wps:bodyPr rot="0" spcFirstLastPara="0" vertOverflow="overflow" horzOverflow="overflow" vert="horz" wrap="square" lIns="91440" tIns="45720" rIns="91440" bIns="45720" numCol="1" spcCol="0" rtlCol="0" fromWordArt="0" anchor="ctr" anchorCtr="0" forceAA="0" compatLnSpc="1">
+                        <a:prstTxWarp prst="textNoShape">
+                          <a:avLst/>
+                        </a:prstTxWarp>
+                        <a:noAutofit/>
+                      </wps:bodyPr>
+                    </wps:wsp>
+                  </a:graphicData>
+                </a:graphic>
+                <wp14:sizeRelV relativeFrom="margin">
+                  <wp14:pctHeight>0</wp14:pctHeight>
+                </wp14:sizeRelV>
+              </wp:anchor>
+            </w:drawing>
+          </mc:Choice>
+          <mc:Fallback>
+            <w:pict>
+              <v:rect w14:anchorId="102F92A4" id="Retângulo 1" o:spid="_x0000_s1026" style="position:absolute;margin-left:-84.15pt;margin-top:-70.4pt;width:592.3pt;height:130.8pt;z-index:-251636736;visibility:visible;mso-wrap-style:square;mso-height-percent:0;mso-wrap-distance-left:9pt;mso-wrap-distance-top:0;mso-wrap-distance-right:9pt;mso-wrap-distance-bottom:0;mso-position-horizontal:absolute;mso-position-horizontal-relative:text;mso-position-vertical:absolute;mso-position-vertical-relative:text;mso-height-percent:0;mso-height-relative:margin;v-text-anchor:middle" o:gfxdata="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" fillcolor="#ffd014" stroked="f" strokeweight="1pt"/>
+            </w:pict>
+          </mc:Fallback>
+        </mc:AlternateContent>
+      </w:r>
+    </w:p>
+    <w:p>
+      <w:pPr>
+        <w:jc w:val="both"/>
+      </w:pPr>
+    </w:p>
+    <w:p>
+      <w:pPr>
+        <w:jc w:val="both"/>
+      </w:pPr>
+    </w:p>
+    <w:p>
+      <w:pPr>
+        <w:jc w:val="both"/>
+      </w:pPr>
+      <w:r>
+        <w:t>Divertidamente é outro exemplo de como as animações podem trazer ensinamentos incríveis dependendo é claro do seu ponto de vista. A tristeza, que pode ser considerada a vilã do filme, já que todos os problemas acontecem devido a sua interferência, mostra como ela é importante pelo fator de que é por meio dela que é possível superar com as dificuldades na nossa vida, sendo algo além de uma emoção negativa.</w:t>
+      </w:r>
+    </w:p>
+    <w:p>
+      <w:pPr>
+        <w:jc w:val="both"/>
+      </w:pPr>
+    </w:p>
+    <w:p>
+      <w:pPr>
+        <w:jc w:val="both"/>
+      </w:pPr>
+      <w:r>
+        <w:rPr>
+          <w:noProof/>
+        </w:rPr>
+        <w:drawing>
+          <wp:anchor distT="0" distB="0" distL="114300" distR="114300" simplePos="0" relativeHeight="251677696" behindDoc="1" locked="0" layoutInCell="1" allowOverlap="1" wp14:anchorId="4F5C4E4A" wp14:editId="2E74302E">
+            <wp:simplePos x="0" y="0"/>
+            <wp:positionH relativeFrom="column">
+              <wp:posOffset>-6985</wp:posOffset>
+            </wp:positionH>
+            <wp:positionV relativeFrom="paragraph">
+              <wp:posOffset>29754</wp:posOffset>
+            </wp:positionV>
+            <wp:extent cx="1971675" cy="1962150"/>
+            <wp:effectExtent l="0" t="0" r="9525" b="0"/>
+            <wp:wrapTight wrapText="bothSides">
+              <wp:wrapPolygon edited="0">
+                <wp:start x="0" y="0"/>
+                <wp:lineTo x="0" y="21390"/>
+                <wp:lineTo x="21496" y="21390"/>
+                <wp:lineTo x="21496" y="0"/>
+                <wp:lineTo x="0" y="0"/>
+              </wp:wrapPolygon>
+            </wp:wrapTight>
+            <wp:docPr id="1403220175" name="Imagem 1"/>
+            <wp:cNvGraphicFramePr>
+              <a:graphicFrameLocks xmlns:a="http://schemas.openxmlformats.org/drawingml/2006/main" noChangeAspect="1"/>
+            </wp:cNvGraphicFramePr>
+            <a:graphic xmlns:a="http://schemas.openxmlformats.org/drawingml/2006/main">
+              <a:graphicData uri="http://schemas.openxmlformats.org/drawingml/2006/picture">
+                <pic:pic xmlns:pic="http://schemas.openxmlformats.org/drawingml/2006/picture">
+                  <pic:nvPicPr>
+                    <pic:cNvPr id="1403220175" name=""/>
+                    <pic:cNvPicPr/>
+                  </pic:nvPicPr>
+                  <pic:blipFill>
+                    <a:blip r:embed="rId13">
+                      <a:extLst>
+                        <a:ext uri="{28A0092B-C50C-407E-A947-70E740481C1C}">
+                          <a14:useLocalDpi xmlns:a14="http://schemas.microsoft.com/office/drawing/2010/main" val="0"/>
+                        </a:ext>
+                      </a:extLst>
+                    </a:blip>
+                    <a:stretch>
+                      <a:fillRect/>
+                    </a:stretch>
+                  </pic:blipFill>
+                  <pic:spPr>
+                    <a:xfrm>
+                      <a:off x="0" y="0"/>
+                      <a:ext cx="1971675" cy="1962150"/>
+                    </a:xfrm>
+                    <a:prstGeom prst="rect">
+                      <a:avLst/>
+                    </a:prstGeom>
+                  </pic:spPr>
+                </pic:pic>
+              </a:graphicData>
+            </a:graphic>
+          </wp:anchor>
+        </w:drawing>
+      </w:r>
+      <w:r>
+        <w:t>Dado esse motivo, a</w:t>
+      </w:r>
+      <w:r>
+        <w:t>nimações podem e são muito mais d</w:t>
+      </w:r>
+      <w:r>
+        <w:t>o que</w:t>
+      </w:r>
+      <w:r>
+        <w:t xml:space="preserve"> uma fonte de entretenimento infantil</w:t>
+      </w:r>
+      <w:r>
+        <w:t>, sendo efetiveis</w:t>
+      </w:r>
+      <w:r>
+        <w:t xml:space="preserve"> </w:t>
+      </w:r>
+      <w:r>
+        <w:t xml:space="preserve">no desenvolvimento </w:t>
+      </w:r>
+      <w:r>
+        <w:t>da</w:t>
+      </w:r>
+      <w:r>
+        <w:t xml:space="preserve"> saúde mental das pessoas</w:t>
+      </w:r>
+      <w:r>
+        <w:t>, mas não a solução</w:t>
+      </w:r>
+      <w:r>
+        <w:t xml:space="preserve">, servindo como </w:t>
+      </w:r>
+      <w:r>
+        <w:t>uma fonte</w:t>
+      </w:r>
+      <w:r>
+        <w:t xml:space="preserve"> de </w:t>
+      </w:r>
+      <w:r>
+        <w:t>auxílio</w:t>
+      </w:r>
+      <w:r>
+        <w:t xml:space="preserve"> ao crescimento pessoal de um </w:t>
+      </w:r>
+      <w:r>
+        <w:t>indivíduo</w:t>
+      </w:r>
+      <w:r>
+        <w:t xml:space="preserve">, o que entra em acordo com o objetivo de desenvolvimento sustentável da ONU da numeração 3, saúde e </w:t>
+      </w:r>
+      <w:r>
+        <w:t>bem-estar</w:t>
+      </w:r>
+      <w:r>
+        <w:t>, onde o objetivo é garantir uma vida saudável e promover o bem-estar para todos, em todas as idades</w:t>
+      </w:r>
+      <w:r>
+        <w:t xml:space="preserve">, e que não acaba se limitando apenas na questão física, mas mental, sendo esta a conexão com o tema. Em uma de suas metas, a meta 3.4, as </w:t>
+      </w:r>
+      <w:r>
+        <w:t>Nações</w:t>
+      </w:r>
+      <w:r>
+        <w:t xml:space="preserve"> </w:t>
+      </w:r>
+      <w:r>
+        <w:t xml:space="preserve">Unidas </w:t>
+      </w:r>
+      <w:r>
+        <w:t>e o Brasil planejam promover a saúde mental e prevenir o suicídio</w:t>
+      </w:r>
+      <w:r>
+        <w:t xml:space="preserve"> em até 2030</w:t>
+      </w:r>
+      <w:r>
+        <w:t>.</w:t>
+      </w:r>
+    </w:p>
+    <w:p/>
     <w:p>
       <w:pPr>
         <w:jc w:val="center"/>
@@ -181,163 +2588,250 @@
           <w:b/>
           <w:bCs/>
         </w:rPr>
+        <w:br w:type="page"/>
+      </w:r>
+    </w:p>
+    <w:p>
+      <w:pPr>
+        <w:pStyle w:val="Ttulo1"/>
+        <w:jc w:val="center"/>
+        <w:rPr>
+          <w:sz w:val="56"/>
+          <w:szCs w:val="56"/>
+        </w:rPr>
+      </w:pPr>
+      <w:bookmarkStart w:id="5" w:name="_Toc183995292"/>
+      <w:r>
+        <w:rPr>
+          <w:noProof/>
+          <w:sz w:val="48"/>
+          <w:szCs w:val="48"/>
+        </w:rPr>
         <w:lastRenderedPageBreak/>
-        <w:t>Contexto</w:t>
-      </w:r>
-    </w:p>
+        <mc:AlternateContent>
+          <mc:Choice Requires="wps">
+            <w:drawing>
+              <wp:anchor distT="0" distB="0" distL="114300" distR="114300" simplePos="0" relativeHeight="251666432" behindDoc="1" locked="0" layoutInCell="1" allowOverlap="1" wp14:anchorId="100B72C4" wp14:editId="5EE60F47">
+                <wp:simplePos x="0" y="0"/>
+                <wp:positionH relativeFrom="column">
+                  <wp:posOffset>-1064895</wp:posOffset>
+                </wp:positionH>
+                <wp:positionV relativeFrom="paragraph">
+                  <wp:posOffset>-884555</wp:posOffset>
+                </wp:positionV>
+                <wp:extent cx="7522028" cy="1661160"/>
+                <wp:effectExtent l="0" t="0" r="3175" b="0"/>
+                <wp:wrapNone/>
+                <wp:docPr id="1278062871" name="Retângulo 1"/>
+                <wp:cNvGraphicFramePr/>
+                <a:graphic xmlns:a="http://schemas.openxmlformats.org/drawingml/2006/main">
+                  <a:graphicData uri="http://schemas.microsoft.com/office/word/2010/wordprocessingShape">
+                    <wps:wsp>
+                      <wps:cNvSpPr/>
+                      <wps:spPr>
+                        <a:xfrm>
+                          <a:off x="0" y="0"/>
+                          <a:ext cx="7522028" cy="1661160"/>
+                        </a:xfrm>
+                        <a:prstGeom prst="rect">
+                          <a:avLst/>
+                        </a:prstGeom>
+                        <a:solidFill>
+                          <a:srgbClr val="FFD014"/>
+                        </a:solidFill>
+                        <a:ln>
+                          <a:noFill/>
+                        </a:ln>
+                      </wps:spPr>
+                      <wps:style>
+                        <a:lnRef idx="2">
+                          <a:schemeClr val="accent1">
+                            <a:shade val="15000"/>
+                          </a:schemeClr>
+                        </a:lnRef>
+                        <a:fillRef idx="1">
+                          <a:schemeClr val="accent1"/>
+                        </a:fillRef>
+                        <a:effectRef idx="0">
+                          <a:schemeClr val="accent1"/>
+                        </a:effectRef>
+                        <a:fontRef idx="minor">
+                          <a:schemeClr val="lt1"/>
+                        </a:fontRef>
+                      </wps:style>
+                      <wps:bodyPr rot="0" spcFirstLastPara="0" vertOverflow="overflow" horzOverflow="overflow" vert="horz" wrap="square" lIns="91440" tIns="45720" rIns="91440" bIns="45720" numCol="1" spcCol="0" rtlCol="0" fromWordArt="0" anchor="ctr" anchorCtr="0" forceAA="0" compatLnSpc="1">
+                        <a:prstTxWarp prst="textNoShape">
+                          <a:avLst/>
+                        </a:prstTxWarp>
+                        <a:noAutofit/>
+                      </wps:bodyPr>
+                    </wps:wsp>
+                  </a:graphicData>
+                </a:graphic>
+                <wp14:sizeRelV relativeFrom="margin">
+                  <wp14:pctHeight>0</wp14:pctHeight>
+                </wp14:sizeRelV>
+              </wp:anchor>
+            </w:drawing>
+          </mc:Choice>
+          <mc:Fallback>
+            <w:pict>
+              <v:rect w14:anchorId="00AC1644" id="Retângulo 1" o:spid="_x0000_s1026" style="position:absolute;margin-left:-83.85pt;margin-top:-69.65pt;width:592.3pt;height:130.8pt;z-index:-251650048;visibility:visible;mso-wrap-style:square;mso-height-percent:0;mso-wrap-distance-left:9pt;mso-wrap-distance-top:0;mso-wrap-distance-right:9pt;mso-wrap-distance-bottom:0;mso-position-horizontal:absolute;mso-position-horizontal-relative:text;mso-position-vertical:absolute;mso-position-vertical-relative:text;mso-height-percent:0;mso-height-relative:margin;v-text-anchor:middle" o:gfxdata="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" fillcolor="#ffd014" stroked="f" strokeweight="1pt"/>
+            </w:pict>
+          </mc:Fallback>
+        </mc:AlternateContent>
+      </w:r>
+      <w:r>
+        <w:rPr>
+          <w:sz w:val="56"/>
+          <w:szCs w:val="56"/>
+        </w:rPr>
+        <w:t>Objetivo</w:t>
+      </w:r>
+      <w:bookmarkEnd w:id="5"/>
+    </w:p>
+    <w:p/>
+    <w:p/>
     <w:p>
       <w:pPr>
         <w:jc w:val="both"/>
       </w:pPr>
       <w:r>
-        <w:t>As animações, como desenhos, animes e filmes sempre foram uma forma de divertimento</w:t>
-      </w:r>
-      <w:r>
-        <w:t xml:space="preserve"> e lazer</w:t>
-      </w:r>
-      <w:r>
-        <w:t xml:space="preserve"> entre as pessoas de todas as idades</w:t>
-      </w:r>
-      <w:r>
-        <w:t>, principalmente o público infantil.</w:t>
-      </w:r>
-      <w:r>
-        <w:t xml:space="preserve"> </w:t>
-      </w:r>
-    </w:p>
+        <w:t>Desenvolver e entregar um website com o tema de animações, como desenhos e animes, havendo um formulário de cadastro e login junto a validações</w:t>
+      </w:r>
+      <w:r>
+        <w:t>, onde os dados serão cadastrados e consultados em um banco de dados por meio de uma API.</w:t>
+      </w:r>
+      <w:r>
+        <w:rPr>
+          <w:b/>
+          <w:bCs/>
+        </w:rPr>
+        <w:br w:type="page"/>
+      </w:r>
+    </w:p>
+    <w:p>
+      <w:pPr>
+        <w:pStyle w:val="Ttulo1"/>
+        <w:jc w:val="center"/>
+        <w:rPr>
+          <w:sz w:val="56"/>
+          <w:szCs w:val="56"/>
+        </w:rPr>
+      </w:pPr>
+      <w:bookmarkStart w:id="6" w:name="_Toc183995293"/>
+      <w:r>
+        <w:rPr>
+          <w:noProof/>
+          <w:sz w:val="48"/>
+          <w:szCs w:val="48"/>
+        </w:rPr>
+        <w:lastRenderedPageBreak/>
+        <mc:AlternateContent>
+          <mc:Choice Requires="wps">
+            <w:drawing>
+              <wp:anchor distT="0" distB="0" distL="114300" distR="114300" simplePos="0" relativeHeight="251670528" behindDoc="1" locked="0" layoutInCell="1" allowOverlap="1" wp14:anchorId="77FB5EDC" wp14:editId="23177184">
+                <wp:simplePos x="0" y="0"/>
+                <wp:positionH relativeFrom="column">
+                  <wp:posOffset>-1064895</wp:posOffset>
+                </wp:positionH>
+                <wp:positionV relativeFrom="paragraph">
+                  <wp:posOffset>-884555</wp:posOffset>
+                </wp:positionV>
+                <wp:extent cx="7522028" cy="1661160"/>
+                <wp:effectExtent l="0" t="0" r="3175" b="0"/>
+                <wp:wrapNone/>
+                <wp:docPr id="55577982" name="Retângulo 1"/>
+                <wp:cNvGraphicFramePr/>
+                <a:graphic xmlns:a="http://schemas.openxmlformats.org/drawingml/2006/main">
+                  <a:graphicData uri="http://schemas.microsoft.com/office/word/2010/wordprocessingShape">
+                    <wps:wsp>
+                      <wps:cNvSpPr/>
+                      <wps:spPr>
+                        <a:xfrm>
+                          <a:off x="0" y="0"/>
+                          <a:ext cx="7522028" cy="1661160"/>
+                        </a:xfrm>
+                        <a:prstGeom prst="rect">
+                          <a:avLst/>
+                        </a:prstGeom>
+                        <a:solidFill>
+                          <a:srgbClr val="FFD014"/>
+                        </a:solidFill>
+                        <a:ln>
+                          <a:noFill/>
+                        </a:ln>
+                      </wps:spPr>
+                      <wps:style>
+                        <a:lnRef idx="2">
+                          <a:schemeClr val="accent1">
+                            <a:shade val="15000"/>
+                          </a:schemeClr>
+                        </a:lnRef>
+                        <a:fillRef idx="1">
+                          <a:schemeClr val="accent1"/>
+                        </a:fillRef>
+                        <a:effectRef idx="0">
+                          <a:schemeClr val="accent1"/>
+                        </a:effectRef>
+                        <a:fontRef idx="minor">
+                          <a:schemeClr val="lt1"/>
+                        </a:fontRef>
+                      </wps:style>
+                      <wps:bodyPr rot="0" spcFirstLastPara="0" vertOverflow="overflow" horzOverflow="overflow" vert="horz" wrap="square" lIns="91440" tIns="45720" rIns="91440" bIns="45720" numCol="1" spcCol="0" rtlCol="0" fromWordArt="0" anchor="ctr" anchorCtr="0" forceAA="0" compatLnSpc="1">
+                        <a:prstTxWarp prst="textNoShape">
+                          <a:avLst/>
+                        </a:prstTxWarp>
+                        <a:noAutofit/>
+                      </wps:bodyPr>
+                    </wps:wsp>
+                  </a:graphicData>
+                </a:graphic>
+                <wp14:sizeRelV relativeFrom="margin">
+                  <wp14:pctHeight>0</wp14:pctHeight>
+                </wp14:sizeRelV>
+              </wp:anchor>
+            </w:drawing>
+          </mc:Choice>
+          <mc:Fallback>
+            <w:pict>
+              <v:rect w14:anchorId="59AD1BEB" id="Retângulo 1" o:spid="_x0000_s1026" style="position:absolute;margin-left:-83.85pt;margin-top:-69.65pt;width:592.3pt;height:130.8pt;z-index:-251645952;visibility:visible;mso-wrap-style:square;mso-height-percent:0;mso-wrap-distance-left:9pt;mso-wrap-distance-top:0;mso-wrap-distance-right:9pt;mso-wrap-distance-bottom:0;mso-position-horizontal:absolute;mso-position-horizontal-relative:text;mso-position-vertical:absolute;mso-position-vertical-relative:text;mso-height-percent:0;mso-height-relative:margin;v-text-anchor:middle" o:gfxdata="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" fillcolor="#ffd014" stroked="f" strokeweight="1pt"/>
+            </w:pict>
+          </mc:Fallback>
+        </mc:AlternateContent>
+      </w:r>
+      <w:r>
+        <w:rPr>
+          <w:sz w:val="56"/>
+          <w:szCs w:val="56"/>
+        </w:rPr>
+        <w:t>Justificativa</w:t>
+      </w:r>
+      <w:bookmarkEnd w:id="6"/>
+    </w:p>
+    <w:p/>
+    <w:p/>
     <w:p>
       <w:pPr>
         <w:jc w:val="both"/>
       </w:pPr>
       <w:r>
-        <w:t>Uma história simples com o final feliz, onde o protagonista consegue alcançar os seus objetivos ou simplesmente derrota o vilão da história</w:t>
-      </w:r>
-      <w:r>
-        <w:t xml:space="preserve">, esse pensamento genérico faz com que pensamos </w:t>
-      </w:r>
-      <w:r>
-        <w:t>que sejam apenas “coisa de criança”, preconceito com idade maior assistindo</w:t>
-      </w:r>
-    </w:p>
-    <w:p>
-      <w:pPr>
-        <w:jc w:val="both"/>
-        <w:rPr>
-          <w:u w:val="single"/>
-        </w:rPr>
-      </w:pPr>
-      <w:r>
-        <w:rPr>
-          <w:u w:val="single"/>
-        </w:rPr>
-        <w:t>Aprendizado</w:t>
-      </w:r>
-    </w:p>
-    <w:p>
-      <w:pPr>
-        <w:jc w:val="both"/>
-      </w:pPr>
-      <w:r>
-        <w:t>A verdade é que há muito mais nas animações do que é apresentado, e uma delas é a moral da história. Igual aos contos de fadas, toda história tem o intuito de ensinar algo e é por isso que são indicados, em maioria para o público infantil, surgindo assim a ideia de ser uma “coisa de criança”.</w:t>
-      </w:r>
-    </w:p>
-    <w:p>
-      <w:pPr>
-        <w:jc w:val="both"/>
-      </w:pPr>
-      <w:r>
-        <w:t>Entretanto, isso não é inteiramente verdade, desenhos como Steve Universo Futuro, animes, que possuem o mais variável conteúdo possível, dos leves aos mais pesados, provam o quão errado isto está.</w:t>
-      </w:r>
-    </w:p>
-    <w:p>
-      <w:pPr>
-        <w:jc w:val="both"/>
-        <w:rPr>
-          <w:u w:val="single"/>
-        </w:rPr>
-      </w:pPr>
-      <w:r>
-        <w:rPr>
-          <w:u w:val="single"/>
-        </w:rPr>
-        <w:t>Steven Universo Futuro</w:t>
-      </w:r>
-    </w:p>
-    <w:p>
-      <w:pPr>
-        <w:jc w:val="both"/>
-      </w:pPr>
-      <w:r>
-        <w:t>Apresentado em um canal de programação infantil e sendo a continuação direta de Steven Universo, esse desenho foca em questões sobre como lidar com a ansiedade, seja em questões como problemas do dia a dia a até mesmo o futuro incerto.</w:t>
-      </w:r>
-    </w:p>
-    <w:p>
-      <w:pPr>
-        <w:jc w:val="both"/>
-        <w:rPr>
-          <w:u w:val="single"/>
-        </w:rPr>
-      </w:pPr>
-      <w:r>
-        <w:rPr>
-          <w:u w:val="single"/>
-        </w:rPr>
-        <w:t>A voz do Silêncio</w:t>
-      </w:r>
-    </w:p>
-    <w:p>
-      <w:pPr>
-        <w:jc w:val="both"/>
-      </w:pPr>
-      <w:r>
-        <w:t xml:space="preserve">Filme em anime, onde o nosso protagonista era um garoto que praticava bullying com uma garota surda e após reencontrá-la, tenta de tudo para compensar os erros do passado. Além do bullying, é tratado também, mas não com muito enfoque, o </w:t>
-      </w:r>
-      <w:r>
-        <w:t>suicídio.</w:t>
-      </w:r>
-    </w:p>
-    <w:p>
-      <w:pPr>
-        <w:jc w:val="both"/>
-      </w:pPr>
-      <w:r>
-        <w:t>Animações podem e são muito mais d</w:t>
-      </w:r>
-      <w:r>
-        <w:t>o que</w:t>
-      </w:r>
-      <w:r>
-        <w:t xml:space="preserve"> uma fonte de entretenimento infantil</w:t>
-      </w:r>
-      <w:r>
-        <w:t>, sendo efetiveis</w:t>
-      </w:r>
-      <w:r>
-        <w:t xml:space="preserve"> para</w:t>
-      </w:r>
-      <w:r>
-        <w:t xml:space="preserve"> desenvolver a saúde mental das pessoas, servindo como </w:t>
-      </w:r>
-      <w:r>
-        <w:t>uma fonte</w:t>
-      </w:r>
-      <w:r>
-        <w:t xml:space="preserve"> de </w:t>
-      </w:r>
-      <w:r>
-        <w:t>auxílio</w:t>
-      </w:r>
-      <w:r>
-        <w:t xml:space="preserve"> ao crescimento pessoal de um </w:t>
-      </w:r>
-      <w:r>
-        <w:t>indivíduo</w:t>
-      </w:r>
-      <w:r>
-        <w:t xml:space="preserve">, o que entra em acordo com o objetivo de desenvolvimento sustentável da ONU da numeração 3, saúde e </w:t>
-      </w:r>
-      <w:r>
-        <w:t>bem-estar</w:t>
+        <w:t xml:space="preserve">Por meio deste site, qualquer um com interesse em animações ou esteja </w:t>
+      </w:r>
+      <w:r>
+        <w:t>à</w:t>
+      </w:r>
+      <w:r>
+        <w:t xml:space="preserve"> procura </w:t>
+      </w:r>
+      <w:r>
+        <w:t>querendo conhecer mais desse mundo</w:t>
+      </w:r>
+      <w:r>
+        <w:t xml:space="preserve">, poderão se aproveitar deste website como um local de </w:t>
+      </w:r>
+      <w:r>
+        <w:t>descoberta</w:t>
       </w:r>
       <w:r>
         <w:t>.</w:t>
@@ -359,128 +2853,122 @@
         <w:br w:type="page"/>
       </w:r>
     </w:p>
-    <w:p>
-      <w:pPr>
+    <w:bookmarkStart w:id="7" w:name="_Toc183995294"/>
+    <w:p>
+      <w:pPr>
+        <w:pStyle w:val="Ttulo1"/>
         <w:jc w:val="center"/>
         <w:rPr>
-          <w:b/>
-          <w:bCs/>
+          <w:sz w:val="56"/>
+          <w:szCs w:val="56"/>
         </w:rPr>
       </w:pPr>
       <w:r>
         <w:rPr>
-          <w:b/>
-          <w:bCs/>
+          <w:noProof/>
+          <w:sz w:val="48"/>
+          <w:szCs w:val="48"/>
         </w:rPr>
         <w:lastRenderedPageBreak/>
-        <w:t>Objetivo</w:t>
-      </w:r>
+        <mc:AlternateContent>
+          <mc:Choice Requires="wps">
+            <w:drawing>
+              <wp:anchor distT="0" distB="0" distL="114300" distR="114300" simplePos="0" relativeHeight="251672576" behindDoc="1" locked="0" layoutInCell="1" allowOverlap="1" wp14:anchorId="0760B9DB" wp14:editId="55373947">
+                <wp:simplePos x="0" y="0"/>
+                <wp:positionH relativeFrom="column">
+                  <wp:posOffset>-1069249</wp:posOffset>
+                </wp:positionH>
+                <wp:positionV relativeFrom="paragraph">
+                  <wp:posOffset>-888365</wp:posOffset>
+                </wp:positionV>
+                <wp:extent cx="7521575" cy="1661160"/>
+                <wp:effectExtent l="0" t="0" r="3175" b="0"/>
+                <wp:wrapNone/>
+                <wp:docPr id="359214502" name="Retângulo 1"/>
+                <wp:cNvGraphicFramePr/>
+                <a:graphic xmlns:a="http://schemas.openxmlformats.org/drawingml/2006/main">
+                  <a:graphicData uri="http://schemas.microsoft.com/office/word/2010/wordprocessingShape">
+                    <wps:wsp>
+                      <wps:cNvSpPr/>
+                      <wps:spPr>
+                        <a:xfrm>
+                          <a:off x="0" y="0"/>
+                          <a:ext cx="7521575" cy="1661160"/>
+                        </a:xfrm>
+                        <a:prstGeom prst="rect">
+                          <a:avLst/>
+                        </a:prstGeom>
+                        <a:solidFill>
+                          <a:srgbClr val="FFD014"/>
+                        </a:solidFill>
+                        <a:ln>
+                          <a:noFill/>
+                        </a:ln>
+                      </wps:spPr>
+                      <wps:style>
+                        <a:lnRef idx="2">
+                          <a:schemeClr val="accent1">
+                            <a:shade val="15000"/>
+                          </a:schemeClr>
+                        </a:lnRef>
+                        <a:fillRef idx="1">
+                          <a:schemeClr val="accent1"/>
+                        </a:fillRef>
+                        <a:effectRef idx="0">
+                          <a:schemeClr val="accent1"/>
+                        </a:effectRef>
+                        <a:fontRef idx="minor">
+                          <a:schemeClr val="lt1"/>
+                        </a:fontRef>
+                      </wps:style>
+                      <wps:bodyPr rot="0" spcFirstLastPara="0" vertOverflow="overflow" horzOverflow="overflow" vert="horz" wrap="square" lIns="91440" tIns="45720" rIns="91440" bIns="45720" numCol="1" spcCol="0" rtlCol="0" fromWordArt="0" anchor="ctr" anchorCtr="0" forceAA="0" compatLnSpc="1">
+                        <a:prstTxWarp prst="textNoShape">
+                          <a:avLst/>
+                        </a:prstTxWarp>
+                        <a:noAutofit/>
+                      </wps:bodyPr>
+                    </wps:wsp>
+                  </a:graphicData>
+                </a:graphic>
+                <wp14:sizeRelV relativeFrom="margin">
+                  <wp14:pctHeight>0</wp14:pctHeight>
+                </wp14:sizeRelV>
+              </wp:anchor>
+            </w:drawing>
+          </mc:Choice>
+          <mc:Fallback>
+            <w:pict>
+              <v:rect w14:anchorId="4C480670" id="Retângulo 1" o:spid="_x0000_s1026" style="position:absolute;margin-left:-84.2pt;margin-top:-69.95pt;width:592.25pt;height:130.8pt;z-index:-251643904;visibility:visible;mso-wrap-style:square;mso-height-percent:0;mso-wrap-distance-left:9pt;mso-wrap-distance-top:0;mso-wrap-distance-right:9pt;mso-wrap-distance-bottom:0;mso-position-horizontal:absolute;mso-position-horizontal-relative:text;mso-position-vertical:absolute;mso-position-vertical-relative:text;mso-height-percent:0;mso-height-relative:margin;v-text-anchor:middle" o:gfxdata="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" fillcolor="#ffd014" stroked="f" strokeweight="1pt"/>
+            </w:pict>
+          </mc:Fallback>
+        </mc:AlternateContent>
+      </w:r>
+      <w:r>
+        <w:rPr>
+          <w:sz w:val="56"/>
+          <w:szCs w:val="56"/>
+        </w:rPr>
+        <w:t>Escopo</w:t>
+      </w:r>
+      <w:bookmarkEnd w:id="7"/>
+    </w:p>
+    <w:p/>
+    <w:p/>
+    <w:p>
+      <w:pPr>
+        <w:pStyle w:val="Ttulo2"/>
+      </w:pPr>
+      <w:bookmarkStart w:id="8" w:name="_Toc183995295"/>
+      <w:r>
+        <w:t>Descrição resumida do projeto</w:t>
+      </w:r>
+      <w:bookmarkEnd w:id="8"/>
     </w:p>
     <w:p>
       <w:pPr>
         <w:jc w:val="both"/>
       </w:pPr>
       <w:r>
-        <w:t>Demonstrar a importância das animações no desenvolvimento pessoal de uma pessoa e que não se trata de apenas um desenho ou programa infantil.</w:t>
-      </w:r>
-    </w:p>
-    <w:p>
-      <w:pPr>
-        <w:jc w:val="center"/>
-        <w:rPr>
-          <w:b/>
-          <w:bCs/>
-        </w:rPr>
-      </w:pPr>
-      <w:r>
-        <w:rPr>
-          <w:b/>
-          <w:bCs/>
-        </w:rPr>
-        <w:br w:type="page"/>
-      </w:r>
-    </w:p>
-    <w:p>
-      <w:pPr>
-        <w:jc w:val="center"/>
-        <w:rPr>
-          <w:b/>
-          <w:bCs/>
-        </w:rPr>
-      </w:pPr>
-      <w:r>
-        <w:rPr>
-          <w:b/>
-          <w:bCs/>
-        </w:rPr>
-        <w:lastRenderedPageBreak/>
-        <w:t>Justificativa</w:t>
-      </w:r>
-    </w:p>
-    <w:p>
-      <w:pPr>
-        <w:jc w:val="both"/>
-      </w:pPr>
-      <w:r>
-        <w:t xml:space="preserve">Por meio deste site, qualquer um com interesse em animações ou esteja </w:t>
-      </w:r>
-      <w:proofErr w:type="gramStart"/>
-      <w:r>
-        <w:t>a</w:t>
-      </w:r>
-      <w:proofErr w:type="gramEnd"/>
-      <w:r>
-        <w:t xml:space="preserve"> procura de enriquecer e discutir sobre os seus ensinamentos, poderão se aproveitar deste website como um local de aprendizado.</w:t>
-      </w:r>
-    </w:p>
-    <w:p>
-      <w:pPr>
-        <w:jc w:val="center"/>
-        <w:rPr>
-          <w:b/>
-          <w:bCs/>
-        </w:rPr>
-      </w:pPr>
-      <w:r>
-        <w:rPr>
-          <w:b/>
-          <w:bCs/>
-        </w:rPr>
-        <w:br w:type="page"/>
-      </w:r>
-    </w:p>
-    <w:p>
-      <w:pPr>
-        <w:jc w:val="center"/>
-        <w:rPr>
-          <w:b/>
-          <w:bCs/>
-        </w:rPr>
-      </w:pPr>
-      <w:r>
-        <w:rPr>
-          <w:b/>
-          <w:bCs/>
-        </w:rPr>
-        <w:lastRenderedPageBreak/>
-        <w:t>Escopo</w:t>
-      </w:r>
-    </w:p>
-    <w:p>
-      <w:pPr>
-        <w:rPr>
-          <w:u w:val="single"/>
-        </w:rPr>
-      </w:pPr>
-      <w:r>
-        <w:rPr>
-          <w:u w:val="single"/>
-        </w:rPr>
-        <w:t>Descrição resumida do projeto</w:t>
-      </w:r>
-    </w:p>
-    <w:p>
-      <w:r>
         <w:t xml:space="preserve">O projeto consiste em um </w:t>
       </w:r>
       <w:r>
@@ -499,10 +2987,19 @@
         <w:t>o tema</w:t>
       </w:r>
       <w:r>
-        <w:t xml:space="preserve"> em animações, ou seja, desenhos, animes e séries e filmes animados</w:t>
-      </w:r>
-      <w:r>
-        <w:t>, focando em seus ensinamentos e importância</w:t>
+        <w:t xml:space="preserve"> em animações, ou seja, desenhos</w:t>
+      </w:r>
+      <w:r>
+        <w:t xml:space="preserve"> e</w:t>
+      </w:r>
+      <w:r>
+        <w:t xml:space="preserve"> animes</w:t>
+      </w:r>
+      <w:r>
+        <w:t xml:space="preserve">, </w:t>
+      </w:r>
+      <w:r>
+        <w:t>servindo como ponto de descobrimento e aprendizagem, seja apenas conhecendo ou se aprofundando nos seus ensinamentos</w:t>
       </w:r>
       <w:r>
         <w:t>.</w:t>
@@ -513,34 +3010,40 @@
     </w:p>
     <w:p>
       <w:pPr>
-        <w:rPr>
-          <w:u w:val="single"/>
-        </w:rPr>
-      </w:pPr>
-      <w:r>
-        <w:rPr>
-          <w:u w:val="single"/>
-        </w:rPr>
+        <w:pStyle w:val="Ttulo2"/>
+      </w:pPr>
+      <w:bookmarkStart w:id="9" w:name="_Toc183995296"/>
+      <w:r>
         <w:t>Resultados esperados</w:t>
       </w:r>
-    </w:p>
-    <w:p>
-      <w:r>
-        <w:t>Entrega do website, com cadastro e login já funcionais.</w:t>
-      </w:r>
-    </w:p>
-    <w:p>
-      <w:pPr>
-        <w:rPr>
-          <w:u w:val="single"/>
-        </w:rPr>
-      </w:pPr>
-      <w:r>
-        <w:rPr>
-          <w:u w:val="single"/>
-        </w:rPr>
+      <w:bookmarkEnd w:id="9"/>
+    </w:p>
+    <w:p>
+      <w:r>
+        <w:t>Entrega do website</w:t>
+      </w:r>
+      <w:r>
+        <w:t xml:space="preserve"> completo</w:t>
+      </w:r>
+      <w:r>
+        <w:t>, com cadastro e login já funcionais</w:t>
+      </w:r>
+      <w:r>
+        <w:t xml:space="preserve"> e validados, além da integração com a API web-data-viz</w:t>
+      </w:r>
+      <w:r>
+        <w:t>.</w:t>
+      </w:r>
+    </w:p>
+    <w:p>
+      <w:pPr>
+        <w:pStyle w:val="Ttulo2"/>
+      </w:pPr>
+      <w:bookmarkStart w:id="10" w:name="_Toc183995297"/>
+      <w:r>
         <w:t>Requisitos</w:t>
       </w:r>
+      <w:bookmarkEnd w:id="10"/>
     </w:p>
     <w:p>
       <w:pPr>
@@ -563,15 +3066,7 @@
         </w:numPr>
       </w:pPr>
       <w:r>
-        <w:t>Uso de uma ferramenta de gestão de projeto (</w:t>
-      </w:r>
-      <w:proofErr w:type="spellStart"/>
-      <w:r>
-        <w:t>Trello</w:t>
-      </w:r>
-      <w:proofErr w:type="spellEnd"/>
-      <w:r>
-        <w:t>)</w:t>
+        <w:t>Uso de uma ferramenta de gestão de projeto (Trello)</w:t>
       </w:r>
     </w:p>
     <w:p>
@@ -636,16 +3131,25 @@
     </w:p>
     <w:p>
       <w:pPr>
-        <w:rPr>
-          <w:u w:val="single"/>
-        </w:rPr>
-      </w:pPr>
-      <w:r>
-        <w:rPr>
-          <w:u w:val="single"/>
-        </w:rPr>
+        <w:pStyle w:val="PargrafodaLista"/>
+        <w:numPr>
+          <w:ilvl w:val="0"/>
+          <w:numId w:val="1"/>
+        </w:numPr>
+      </w:pPr>
+      <w:r>
+        <w:t>Criação da Apresentação</w:t>
+      </w:r>
+    </w:p>
+    <w:p>
+      <w:pPr>
+        <w:pStyle w:val="Ttulo2"/>
+      </w:pPr>
+      <w:bookmarkStart w:id="11" w:name="_Toc183995298"/>
+      <w:r>
         <w:t>Limites e exclusões</w:t>
       </w:r>
+      <w:bookmarkEnd w:id="11"/>
     </w:p>
     <w:p>
       <w:pPr>
@@ -685,22 +3189,22 @@
     </w:p>
     <w:p>
       <w:pPr>
-        <w:rPr>
-          <w:u w:val="single"/>
-        </w:rPr>
-      </w:pPr>
-      <w:r>
-        <w:rPr>
-          <w:u w:val="single"/>
-        </w:rPr>
+        <w:pStyle w:val="Ttulo2"/>
+      </w:pPr>
+      <w:bookmarkStart w:id="12" w:name="_Toc183995299"/>
+      <w:r>
         <w:t>Macro Cronograma</w:t>
       </w:r>
       <w:r>
-        <w:rPr>
-          <w:u w:val="single"/>
-        </w:rPr>
-        <w:t xml:space="preserve"> – Total de X dias:</w:t>
-      </w:r>
+        <w:t xml:space="preserve"> – Total de </w:t>
+      </w:r>
+      <w:r>
+        <w:t>27</w:t>
+      </w:r>
+      <w:r>
+        <w:t xml:space="preserve"> dias:</w:t>
+      </w:r>
+      <w:bookmarkEnd w:id="12"/>
     </w:p>
     <w:p>
       <w:pPr>
@@ -711,7 +3215,13 @@
         </w:numPr>
       </w:pPr>
       <w:r>
-        <w:t>Levantamento de requisitos – X dias</w:t>
+        <w:t xml:space="preserve">Levantamento de requisitos – </w:t>
+      </w:r>
+      <w:r>
+        <w:t>1</w:t>
+      </w:r>
+      <w:r>
+        <w:t xml:space="preserve"> dia</w:t>
       </w:r>
     </w:p>
     <w:p>
@@ -726,7 +3236,13 @@
         <w:t>Estudo de Viabilidade</w:t>
       </w:r>
       <w:r>
-        <w:t xml:space="preserve"> – X dias</w:t>
+        <w:t xml:space="preserve"> – </w:t>
+      </w:r>
+      <w:r>
+        <w:t>1</w:t>
+      </w:r>
+      <w:r>
+        <w:t xml:space="preserve"> dia</w:t>
       </w:r>
     </w:p>
     <w:p>
@@ -738,7 +3254,13 @@
         </w:numPr>
       </w:pPr>
       <w:r>
-        <w:t>Design – X dias</w:t>
+        <w:t xml:space="preserve">Design – </w:t>
+      </w:r>
+      <w:r>
+        <w:t xml:space="preserve">7 </w:t>
+      </w:r>
+      <w:r>
+        <w:t>dias</w:t>
       </w:r>
     </w:p>
     <w:p>
@@ -750,7 +3272,13 @@
         </w:numPr>
       </w:pPr>
       <w:r>
-        <w:t>Codificação – X dias</w:t>
+        <w:t xml:space="preserve">Codificação – </w:t>
+      </w:r>
+      <w:r>
+        <w:t>14</w:t>
+      </w:r>
+      <w:r>
+        <w:t xml:space="preserve"> dias</w:t>
       </w:r>
     </w:p>
     <w:p>
@@ -762,7 +3290,13 @@
         </w:numPr>
       </w:pPr>
       <w:r>
-        <w:t>Teste e Homologação – X dias</w:t>
+        <w:t xml:space="preserve">Teste e Homologação – </w:t>
+      </w:r>
+      <w:r>
+        <w:t>1</w:t>
+      </w:r>
+      <w:r>
+        <w:t xml:space="preserve"> dia</w:t>
       </w:r>
     </w:p>
     <w:p>
@@ -774,7 +3308,13 @@
         </w:numPr>
       </w:pPr>
       <w:r>
-        <w:t>Implantação – X dias</w:t>
+        <w:t xml:space="preserve">Implantação – </w:t>
+      </w:r>
+      <w:r>
+        <w:t>1</w:t>
+      </w:r>
+      <w:r>
+        <w:t xml:space="preserve"> dia</w:t>
       </w:r>
     </w:p>
     <w:p>
@@ -789,21 +3329,108 @@
         <w:t>Acompanhamento</w:t>
       </w:r>
       <w:r>
-        <w:t xml:space="preserve"> – X dias</w:t>
-      </w:r>
-    </w:p>
-    <w:p>
-      <w:pPr>
+        <w:t xml:space="preserve"> – </w:t>
+      </w:r>
+      <w:r>
+        <w:t>2</w:t>
+      </w:r>
+      <w:r>
+        <w:t xml:space="preserve"> dias</w:t>
+      </w:r>
+    </w:p>
+    <w:p>
+      <w:r>
         <w:rPr>
-          <w:u w:val="single"/>
+          <w:noProof/>
+          <w:sz w:val="48"/>
+          <w:szCs w:val="48"/>
         </w:rPr>
-      </w:pPr>
-      <w:r>
-        <w:rPr>
-          <w:u w:val="single"/>
-        </w:rPr>
+        <w:lastRenderedPageBreak/>
+        <mc:AlternateContent>
+          <mc:Choice Requires="wps">
+            <w:drawing>
+              <wp:anchor distT="0" distB="0" distL="114300" distR="114300" simplePos="0" relativeHeight="251674624" behindDoc="1" locked="0" layoutInCell="1" allowOverlap="1" wp14:anchorId="1FD19477" wp14:editId="3ADB6854">
+                <wp:simplePos x="0" y="0"/>
+                <wp:positionH relativeFrom="column">
+                  <wp:posOffset>-1069340</wp:posOffset>
+                </wp:positionH>
+                <wp:positionV relativeFrom="paragraph">
+                  <wp:posOffset>-889000</wp:posOffset>
+                </wp:positionV>
+                <wp:extent cx="7521575" cy="1661160"/>
+                <wp:effectExtent l="0" t="0" r="3175" b="0"/>
+                <wp:wrapNone/>
+                <wp:docPr id="894792104" name="Retângulo 1"/>
+                <wp:cNvGraphicFramePr/>
+                <a:graphic xmlns:a="http://schemas.openxmlformats.org/drawingml/2006/main">
+                  <a:graphicData uri="http://schemas.microsoft.com/office/word/2010/wordprocessingShape">
+                    <wps:wsp>
+                      <wps:cNvSpPr/>
+                      <wps:spPr>
+                        <a:xfrm>
+                          <a:off x="0" y="0"/>
+                          <a:ext cx="7521575" cy="1661160"/>
+                        </a:xfrm>
+                        <a:prstGeom prst="rect">
+                          <a:avLst/>
+                        </a:prstGeom>
+                        <a:solidFill>
+                          <a:srgbClr val="FFD014"/>
+                        </a:solidFill>
+                        <a:ln>
+                          <a:noFill/>
+                        </a:ln>
+                      </wps:spPr>
+                      <wps:style>
+                        <a:lnRef idx="2">
+                          <a:schemeClr val="accent1">
+                            <a:shade val="15000"/>
+                          </a:schemeClr>
+                        </a:lnRef>
+                        <a:fillRef idx="1">
+                          <a:schemeClr val="accent1"/>
+                        </a:fillRef>
+                        <a:effectRef idx="0">
+                          <a:schemeClr val="accent1"/>
+                        </a:effectRef>
+                        <a:fontRef idx="minor">
+                          <a:schemeClr val="lt1"/>
+                        </a:fontRef>
+                      </wps:style>
+                      <wps:bodyPr rot="0" spcFirstLastPara="0" vertOverflow="overflow" horzOverflow="overflow" vert="horz" wrap="square" lIns="91440" tIns="45720" rIns="91440" bIns="45720" numCol="1" spcCol="0" rtlCol="0" fromWordArt="0" anchor="ctr" anchorCtr="0" forceAA="0" compatLnSpc="1">
+                        <a:prstTxWarp prst="textNoShape">
+                          <a:avLst/>
+                        </a:prstTxWarp>
+                        <a:noAutofit/>
+                      </wps:bodyPr>
+                    </wps:wsp>
+                  </a:graphicData>
+                </a:graphic>
+                <wp14:sizeRelV relativeFrom="margin">
+                  <wp14:pctHeight>0</wp14:pctHeight>
+                </wp14:sizeRelV>
+              </wp:anchor>
+            </w:drawing>
+          </mc:Choice>
+          <mc:Fallback>
+            <w:pict>
+              <v:rect w14:anchorId="176BF819" id="Retângulo 1" o:spid="_x0000_s1026" style="position:absolute;margin-left:-84.2pt;margin-top:-70pt;width:592.25pt;height:130.8pt;z-index:-251641856;visibility:visible;mso-wrap-style:square;mso-height-percent:0;mso-wrap-distance-left:9pt;mso-wrap-distance-top:0;mso-wrap-distance-right:9pt;mso-wrap-distance-bottom:0;mso-position-horizontal:absolute;mso-position-horizontal-relative:text;mso-position-vertical:absolute;mso-position-vertical-relative:text;mso-height-percent:0;mso-height-relative:margin;v-text-anchor:middle" o:gfxdata="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" fillcolor="#ffd014" stroked="f" strokeweight="1pt"/>
+            </w:pict>
+          </mc:Fallback>
+        </mc:AlternateContent>
+      </w:r>
+    </w:p>
+    <w:p/>
+    <w:p/>
+    <w:p>
+      <w:pPr>
+        <w:pStyle w:val="Ttulo2"/>
+      </w:pPr>
+      <w:bookmarkStart w:id="13" w:name="_Toc183995300"/>
+      <w:r>
         <w:t>Recursos necessários</w:t>
       </w:r>
+      <w:bookmarkEnd w:id="13"/>
     </w:p>
     <w:p>
       <w:pPr>
@@ -814,7 +3441,13 @@
         </w:numPr>
       </w:pPr>
       <w:r>
-        <w:t>Linguagem de marcação - HTML</w:t>
+        <w:t xml:space="preserve">Linguagem de marcação </w:t>
+      </w:r>
+      <w:r>
+        <w:t>–</w:t>
+      </w:r>
+      <w:r>
+        <w:t xml:space="preserve"> HTML</w:t>
       </w:r>
     </w:p>
     <w:p>
@@ -853,13 +3486,8 @@
         </w:numPr>
       </w:pPr>
       <w:r>
-        <w:t xml:space="preserve">Máquina Virtual - </w:t>
-      </w:r>
-      <w:proofErr w:type="spellStart"/>
-      <w:r>
-        <w:t>Lubuntu</w:t>
-      </w:r>
-      <w:proofErr w:type="spellEnd"/>
+        <w:t>Máquina Virtual - Lubuntu</w:t>
+      </w:r>
     </w:p>
     <w:p>
       <w:pPr>
@@ -888,7 +3516,6 @@
         </w:numPr>
       </w:pPr>
       <w:r>
-        <w:lastRenderedPageBreak/>
         <w:t>Sistema gerenciador de banco de dados – MySQL Workbench ou terminal</w:t>
       </w:r>
     </w:p>
@@ -901,13 +3528,8 @@
         </w:numPr>
       </w:pPr>
       <w:r>
-        <w:t xml:space="preserve">Ambiente de desenvolvimento - Visual Studio </w:t>
-      </w:r>
-      <w:proofErr w:type="spellStart"/>
-      <w:r>
-        <w:t>Code</w:t>
-      </w:r>
-      <w:proofErr w:type="spellEnd"/>
+        <w:t>Ambiente de desenvolvimento - Visual Studio Code</w:t>
+      </w:r>
     </w:p>
     <w:p>
       <w:pPr>
@@ -918,32 +3540,69 @@
         </w:numPr>
       </w:pPr>
       <w:r>
-        <w:t xml:space="preserve">Ferramenta de versionamento – </w:t>
-      </w:r>
-      <w:proofErr w:type="spellStart"/>
-      <w:r>
-        <w:t>Git</w:t>
-      </w:r>
-      <w:proofErr w:type="spellEnd"/>
-    </w:p>
-    <w:p>
-      <w:pPr>
-        <w:rPr>
-          <w:u w:val="single"/>
-        </w:rPr>
-      </w:pPr>
-      <w:r>
-        <w:rPr>
-          <w:u w:val="single"/>
-        </w:rPr>
+        <w:t>Ferramenta de versionamento – Git</w:t>
+      </w:r>
+    </w:p>
+    <w:p>
+      <w:pPr>
+        <w:pStyle w:val="PargrafodaLista"/>
+        <w:numPr>
+          <w:ilvl w:val="0"/>
+          <w:numId w:val="2"/>
+        </w:numPr>
+      </w:pPr>
+      <w:r>
+        <w:t>API web-data-viz</w:t>
+      </w:r>
+    </w:p>
+    <w:p>
+      <w:pPr>
+        <w:pStyle w:val="PargrafodaLista"/>
+        <w:numPr>
+          <w:ilvl w:val="0"/>
+          <w:numId w:val="2"/>
+        </w:numPr>
+      </w:pPr>
+      <w:r>
+        <w:t>Biblioteca ChartJS</w:t>
+      </w:r>
+    </w:p>
+    <w:p>
+      <w:pPr>
+        <w:pStyle w:val="PargrafodaLista"/>
+        <w:numPr>
+          <w:ilvl w:val="0"/>
+          <w:numId w:val="2"/>
+        </w:numPr>
+      </w:pPr>
+      <w:r>
+        <w:t>Biblioteca SwiperJS</w:t>
+      </w:r>
+    </w:p>
+    <w:p>
+      <w:pPr>
+        <w:pStyle w:val="PargrafodaLista"/>
+        <w:numPr>
+          <w:ilvl w:val="0"/>
+          <w:numId w:val="2"/>
+        </w:numPr>
+      </w:pPr>
+      <w:r>
+        <w:t>Plugin datalabel-ChartJS</w:t>
+      </w:r>
+    </w:p>
+    <w:p>
+      <w:pPr>
+        <w:pStyle w:val="Ttulo2"/>
+      </w:pPr>
+      <w:bookmarkStart w:id="14" w:name="_Toc183995301"/>
+      <w:r>
         <w:t>Riscos e restrições</w:t>
       </w:r>
       <w:r>
-        <w:rPr>
-          <w:u w:val="single"/>
-        </w:rPr>
         <w:t xml:space="preserve"> (Problemas que possam acontecer)</w:t>
       </w:r>
+      <w:bookmarkEnd w:id="14"/>
     </w:p>
     <w:p>
       <w:pPr>
@@ -992,16 +3651,13 @@
     </w:p>
     <w:p>
       <w:pPr>
-        <w:rPr>
-          <w:u w:val="single"/>
-        </w:rPr>
-      </w:pPr>
-      <w:r>
-        <w:rPr>
-          <w:u w:val="single"/>
-        </w:rPr>
+        <w:pStyle w:val="Ttulo2"/>
+      </w:pPr>
+      <w:bookmarkStart w:id="15" w:name="_Toc183995302"/>
+      <w:r>
         <w:t>Partes interessadas (stakeholders)</w:t>
       </w:r>
+      <w:bookmarkEnd w:id="15"/>
     </w:p>
     <w:p>
       <w:pPr>
@@ -1035,22 +3691,16 @@
     </w:p>
     <w:p>
       <w:pPr>
-        <w:rPr>
-          <w:u w:val="single"/>
-        </w:rPr>
-      </w:pPr>
-      <w:r>
-        <w:rPr>
-          <w:u w:val="single"/>
-        </w:rPr>
+        <w:pStyle w:val="Ttulo2"/>
+      </w:pPr>
+      <w:bookmarkStart w:id="16" w:name="_Toc183995303"/>
+      <w:r>
         <w:t>Premissas</w:t>
       </w:r>
       <w:r>
-        <w:rPr>
-          <w:u w:val="single"/>
-        </w:rPr>
         <w:t xml:space="preserve"> (assume uma verdade)</w:t>
       </w:r>
+      <w:bookmarkEnd w:id="16"/>
     </w:p>
     <w:p>
       <w:pPr>
@@ -1114,17 +3764,277 @@
     </w:p>
     <w:p>
       <w:r>
-        <w:t>O que falta</w:t>
+        <w:br w:type="page"/>
+      </w:r>
+    </w:p>
+    <w:bookmarkStart w:id="17" w:name="_Toc183995304"/>
+    <w:p>
+      <w:pPr>
+        <w:pStyle w:val="Ttulo1"/>
+        <w:jc w:val="center"/>
+        <w:rPr>
+          <w:sz w:val="56"/>
+          <w:szCs w:val="56"/>
+        </w:rPr>
+      </w:pPr>
+      <w:r>
+        <w:rPr>
+          <w:noProof/>
+          <w:sz w:val="56"/>
+          <w:szCs w:val="56"/>
+        </w:rPr>
+        <w:lastRenderedPageBreak/>
+        <mc:AlternateContent>
+          <mc:Choice Requires="wps">
+            <w:drawing>
+              <wp:anchor distT="0" distB="0" distL="114300" distR="114300" simplePos="0" relativeHeight="251676672" behindDoc="1" locked="0" layoutInCell="1" allowOverlap="1" wp14:anchorId="302D3A99" wp14:editId="48FCEC0E">
+                <wp:simplePos x="0" y="0"/>
+                <wp:positionH relativeFrom="column">
+                  <wp:posOffset>-1056005</wp:posOffset>
+                </wp:positionH>
+                <wp:positionV relativeFrom="paragraph">
+                  <wp:posOffset>-887186</wp:posOffset>
+                </wp:positionV>
+                <wp:extent cx="7521575" cy="1661160"/>
+                <wp:effectExtent l="0" t="0" r="3175" b="0"/>
+                <wp:wrapNone/>
+                <wp:docPr id="744647219" name="Retângulo 1"/>
+                <wp:cNvGraphicFramePr/>
+                <a:graphic xmlns:a="http://schemas.openxmlformats.org/drawingml/2006/main">
+                  <a:graphicData uri="http://schemas.microsoft.com/office/word/2010/wordprocessingShape">
+                    <wps:wsp>
+                      <wps:cNvSpPr/>
+                      <wps:spPr>
+                        <a:xfrm>
+                          <a:off x="0" y="0"/>
+                          <a:ext cx="7521575" cy="1661160"/>
+                        </a:xfrm>
+                        <a:prstGeom prst="rect">
+                          <a:avLst/>
+                        </a:prstGeom>
+                        <a:solidFill>
+                          <a:srgbClr val="FFD014"/>
+                        </a:solidFill>
+                        <a:ln>
+                          <a:noFill/>
+                        </a:ln>
+                      </wps:spPr>
+                      <wps:style>
+                        <a:lnRef idx="2">
+                          <a:schemeClr val="accent1">
+                            <a:shade val="15000"/>
+                          </a:schemeClr>
+                        </a:lnRef>
+                        <a:fillRef idx="1">
+                          <a:schemeClr val="accent1"/>
+                        </a:fillRef>
+                        <a:effectRef idx="0">
+                          <a:schemeClr val="accent1"/>
+                        </a:effectRef>
+                        <a:fontRef idx="minor">
+                          <a:schemeClr val="lt1"/>
+                        </a:fontRef>
+                      </wps:style>
+                      <wps:bodyPr rot="0" spcFirstLastPara="0" vertOverflow="overflow" horzOverflow="overflow" vert="horz" wrap="square" lIns="91440" tIns="45720" rIns="91440" bIns="45720" numCol="1" spcCol="0" rtlCol="0" fromWordArt="0" anchor="ctr" anchorCtr="0" forceAA="0" compatLnSpc="1">
+                        <a:prstTxWarp prst="textNoShape">
+                          <a:avLst/>
+                        </a:prstTxWarp>
+                        <a:noAutofit/>
+                      </wps:bodyPr>
+                    </wps:wsp>
+                  </a:graphicData>
+                </a:graphic>
+                <wp14:sizeRelV relativeFrom="margin">
+                  <wp14:pctHeight>0</wp14:pctHeight>
+                </wp14:sizeRelV>
+              </wp:anchor>
+            </w:drawing>
+          </mc:Choice>
+          <mc:Fallback>
+            <w:pict>
+              <v:rect w14:anchorId="6D7CCCD7" id="Retângulo 1" o:spid="_x0000_s1026" style="position:absolute;margin-left:-83.15pt;margin-top:-69.85pt;width:592.25pt;height:130.8pt;z-index:-251639808;visibility:visible;mso-wrap-style:square;mso-height-percent:0;mso-wrap-distance-left:9pt;mso-wrap-distance-top:0;mso-wrap-distance-right:9pt;mso-wrap-distance-bottom:0;mso-position-horizontal:absolute;mso-position-horizontal-relative:text;mso-position-vertical:absolute;mso-position-vertical-relative:text;mso-height-percent:0;mso-height-relative:margin;v-text-anchor:middle" o:gfxdata="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" fillcolor="#ffd014" stroked="f" strokeweight="1pt"/>
+            </w:pict>
+          </mc:Fallback>
+        </mc:AlternateContent>
+      </w:r>
+      <w:r>
+        <w:rPr>
+          <w:sz w:val="56"/>
+          <w:szCs w:val="56"/>
+        </w:rPr>
+        <w:t>REFERÊNCIAS</w:t>
+      </w:r>
+      <w:bookmarkEnd w:id="17"/>
+    </w:p>
+    <w:p/>
+    <w:p/>
+    <w:p>
+      <w:pPr>
+        <w:jc w:val="both"/>
+      </w:pPr>
+      <w:r>
+        <w:t>Luisa, Ingrid. Animes ajudam a pensar sobre saúde mental. Veja Saúde</w:t>
+      </w:r>
+      <w:r>
+        <w:t>,</w:t>
+      </w:r>
+      <w:r>
+        <w:t xml:space="preserve"> 2019. Disponível em: </w:t>
+      </w:r>
+      <w:hyperlink r:id="rId14" w:history="1">
+        <w:r>
+          <w:rPr>
+            <w:rStyle w:val="Hyperlink"/>
+          </w:rPr>
+          <w:t>https://saude.abril.com.br/mente-saudavel/animes-para-pensar-e-se-divertir</w:t>
+        </w:r>
+      </w:hyperlink>
+      <w:r>
+        <w:t>. Acesso em: 25 de outubro de 2024</w:t>
+      </w:r>
+      <w:r>
+        <w:t>.</w:t>
+      </w:r>
+    </w:p>
+    <w:p>
+      <w:pPr>
+        <w:jc w:val="both"/>
+      </w:pPr>
+      <w:r>
+        <w:t xml:space="preserve">Biernath, André. 9 coisas que o filme Divertida Mente ensina sobre o cérebro e as emoções. Veja Saúde, 2016. Disponível em: </w:t>
+      </w:r>
+      <w:hyperlink r:id="rId15" w:history="1">
+        <w:r>
+          <w:rPr>
+            <w:rStyle w:val="Hyperlink"/>
+          </w:rPr>
+          <w:t>https://saude.abril.com.br/bem-estar/9-coisas-que-o-filme-divertida-mente-nos-ensina-sobre-o-cerebro-e-as-emocoes/</w:t>
+        </w:r>
+      </w:hyperlink>
+      <w:r>
+        <w:t>. Acesso em: 26 de outubro de 2024</w:t>
+      </w:r>
+    </w:p>
+    <w:p>
+      <w:pPr>
+        <w:jc w:val="both"/>
+      </w:pPr>
+      <w:r>
+        <w:t xml:space="preserve">Instituto de Pesquisa Econômica Aplicada, 2019. Disponível em: </w:t>
+      </w:r>
+      <w:hyperlink r:id="rId16" w:history="1">
+        <w:r>
+          <w:rPr>
+            <w:rStyle w:val="Hyperlink"/>
+          </w:rPr>
+          <w:t>https://www.ipea.gov.br/ods/ods3.html</w:t>
+        </w:r>
+      </w:hyperlink>
+      <w:r>
+        <w:t>. Acesso em: 27 de outubro de 2024.</w:t>
       </w:r>
     </w:p>
     <w:sectPr>
       <w:pgSz w:w="11906" w:h="16838"/>
       <w:pgMar w:top="1417" w:right="1701" w:bottom="1417" w:left="1701" w:header="708" w:footer="708" w:gutter="0"/>
       <w:cols w:space="708"/>
+      <w:titlePg/>
       <w:docGrid w:linePitch="360"/>
     </w:sectPr>
   </w:body>
 </w:document>
+</file>
+
+<file path=word/endnotes.xml><?xml version="1.0" encoding="utf-8"?>
+<w:endnotes xmlns:wpc="http://schemas.microsoft.com/office/word/2010/wordprocessingCanvas" xmlns:cx="http://schemas.microsoft.com/office/drawing/2014/chartex" xmlns:cx1="http://schemas.microsoft.com/office/drawing/2015/9/8/chartex" xmlns:cx2="http://schemas.microsoft.com/office/drawing/2015/10/21/chartex" xmlns:cx3="http://schemas.microsoft.com/office/drawing/2016/5/9/chartex" xmlns:cx4="http://schemas.microsoft.com/office/drawing/2016/5/10/chartex" xmlns:cx5="http://schemas.microsoft.com/office/drawing/2016/5/11/chartex" xmlns:cx6="http://schemas.microsoft.com/office/drawing/2016/5/12/chartex" xmlns:cx7="http://schemas.microsoft.com/office/drawing/2016/5/13/chartex" xmlns:cx8="http://schemas.microsoft.com/office/drawing/2016/5/14/chartex" xmlns:mc="http://schemas.openxmlformats.org/markup-compatibility/2006" xmlns:aink="http://schemas.microsoft.com/office/drawing/2016/ink" xmlns:am3d="http://schemas.microsoft.com/office/drawing/2017/model3d" xmlns:o="urn:schemas-microsoft-com:office:office" xmlns:oel="http://schemas.microsoft.com/office/2019/extlst" xmlns:r="http://schemas.openxmlformats.org/officeDocument/2006/relationships" xmlns:m="http://schemas.openxmlformats.org/officeDocument/2006/math" xmlns:v="urn:schemas-microsoft-com:vml" xmlns:wp14="http://schemas.microsoft.com/office/word/2010/wordprocessingDrawing" xmlns:wp="http://schemas.openxmlformats.org/drawingml/2006/wordprocessingDrawing" xmlns:w10="urn:schemas-microsoft-com:office:word" xmlns:w="http://schemas.openxmlformats.org/wordprocessingml/2006/main" xmlns:w14="http://schemas.microsoft.com/office/word/2010/wordml" xmlns:w15="http://schemas.microsoft.com/office/word/2012/wordml" xmlns:w16cex="http://schemas.microsoft.com/office/word/2018/wordml/cex" xmlns:w16cid="http://schemas.microsoft.com/office/word/2016/wordml/cid" xmlns:w16="http://schemas.microsoft.com/office/word/2018/wordml" xmlns:w16du="http://schemas.microsoft.com/office/word/2023/wordml/word16du" xmlns:w16sdtdh="http://schemas.microsoft.com/office/word/2020/wordml/sdtdatahash" xmlns:w16se="http://schemas.microsoft.com/office/word/2015/wordml/symex" xmlns:wpg="http://schemas.microsoft.com/office/word/2010/wordprocessingGroup" xmlns:wpi="http://schemas.microsoft.com/office/word/2010/wordprocessingInk" xmlns:wne="http://schemas.microsoft.com/office/word/2006/wordml" xmlns:wps="http://schemas.microsoft.com/office/word/2010/wordprocessingShape" mc:Ignorable="w14 w15 w16se w16cid w16 w16cex w16sdtdh w16du wp14">
+  <w:endnote w:type="separator" w:id="-1">
+    <w:p>
+      <w:pPr>
+        <w:spacing w:after="0" w:line="240" w:lineRule="auto"/>
+      </w:pPr>
+      <w:r>
+        <w:separator/>
+      </w:r>
+    </w:p>
+  </w:endnote>
+  <w:endnote w:type="continuationSeparator" w:id="0">
+    <w:p>
+      <w:pPr>
+        <w:spacing w:after="0" w:line="240" w:lineRule="auto"/>
+      </w:pPr>
+      <w:r>
+        <w:continuationSeparator/>
+      </w:r>
+    </w:p>
+  </w:endnote>
+</w:endnotes>
+</file>
+
+<file path=word/footer1.xml><?xml version="1.0" encoding="utf-8"?>
+<w:ftr xmlns:wpc="http://schemas.microsoft.com/office/word/2010/wordprocessingCanvas" xmlns:cx="http://schemas.microsoft.com/office/drawing/2014/chartex" xmlns:cx1="http://schemas.microsoft.com/office/drawing/2015/9/8/chartex" xmlns:cx2="http://schemas.microsoft.com/office/drawing/2015/10/21/chartex" xmlns:cx3="http://schemas.microsoft.com/office/drawing/2016/5/9/chartex" xmlns:cx4="http://schemas.microsoft.com/office/drawing/2016/5/10/chartex" xmlns:cx5="http://schemas.microsoft.com/office/drawing/2016/5/11/chartex" xmlns:cx6="http://schemas.microsoft.com/office/drawing/2016/5/12/chartex" xmlns:cx7="http://schemas.microsoft.com/office/drawing/2016/5/13/chartex" xmlns:cx8="http://schemas.microsoft.com/office/drawing/2016/5/14/chartex" xmlns:mc="http://schemas.openxmlformats.org/markup-compatibility/2006" xmlns:aink="http://schemas.microsoft.com/office/drawing/2016/ink" xmlns:am3d="http://schemas.microsoft.com/office/drawing/2017/model3d" xmlns:o="urn:schemas-microsoft-com:office:office" xmlns:oel="http://schemas.microsoft.com/office/2019/extlst" xmlns:r="http://schemas.openxmlformats.org/officeDocument/2006/relationships" xmlns:m="http://schemas.openxmlformats.org/officeDocument/2006/math" xmlns:v="urn:schemas-microsoft-com:vml" xmlns:wp14="http://schemas.microsoft.com/office/word/2010/wordprocessingDrawing" xmlns:wp="http://schemas.openxmlformats.org/drawingml/2006/wordprocessingDrawing" xmlns:w10="urn:schemas-microsoft-com:office:word" xmlns:w="http://schemas.openxmlformats.org/wordprocessingml/2006/main" xmlns:w14="http://schemas.microsoft.com/office/word/2010/wordml" xmlns:w15="http://schemas.microsoft.com/office/word/2012/wordml" xmlns:w16cex="http://schemas.microsoft.com/office/word/2018/wordml/cex" xmlns:w16cid="http://schemas.microsoft.com/office/word/2016/wordml/cid" xmlns:w16="http://schemas.microsoft.com/office/word/2018/wordml" xmlns:w16du="http://schemas.microsoft.com/office/word/2023/wordml/word16du" xmlns:w16sdtdh="http://schemas.microsoft.com/office/word/2020/wordml/sdtdatahash" xmlns:w16se="http://schemas.microsoft.com/office/word/2015/wordml/symex" xmlns:wpg="http://schemas.microsoft.com/office/word/2010/wordprocessingGroup" xmlns:wpi="http://schemas.microsoft.com/office/word/2010/wordprocessingInk" xmlns:wne="http://schemas.microsoft.com/office/word/2006/wordml" xmlns:wps="http://schemas.microsoft.com/office/word/2010/wordprocessingShape" mc:Ignorable="w14 w15 w16se w16cid w16 w16cex w16sdtdh w16du wp14">
+  <w:sdt>
+    <w:sdtPr>
+      <w:id w:val="-1628688319"/>
+      <w:docPartObj>
+        <w:docPartGallery w:val="Page Numbers (Bottom of Page)"/>
+        <w:docPartUnique/>
+      </w:docPartObj>
+    </w:sdtPr>
+    <w:sdtContent>
+      <w:p>
+        <w:pPr>
+          <w:pStyle w:val="Rodap"/>
+          <w:jc w:val="right"/>
+        </w:pPr>
+        <w:r>
+          <w:fldChar w:fldCharType="begin"/>
+        </w:r>
+        <w:r>
+          <w:instrText>PAGE   \* MERGEFORMAT</w:instrText>
+        </w:r>
+        <w:r>
+          <w:fldChar w:fldCharType="separate"/>
+        </w:r>
+        <w:r>
+          <w:t>2</w:t>
+        </w:r>
+        <w:r>
+          <w:fldChar w:fldCharType="end"/>
+        </w:r>
+      </w:p>
+    </w:sdtContent>
+  </w:sdt>
+  <w:p>
+    <w:pPr>
+      <w:pStyle w:val="Rodap"/>
+    </w:pPr>
+  </w:p>
+</w:ftr>
+</file>
+
+<file path=word/footnotes.xml><?xml version="1.0" encoding="utf-8"?>
+<w:footnotes xmlns:wpc="http://schemas.microsoft.com/office/word/2010/wordprocessingCanvas" xmlns:cx="http://schemas.microsoft.com/office/drawing/2014/chartex" xmlns:cx1="http://schemas.microsoft.com/office/drawing/2015/9/8/chartex" xmlns:cx2="http://schemas.microsoft.com/office/drawing/2015/10/21/chartex" xmlns:cx3="http://schemas.microsoft.com/office/drawing/2016/5/9/chartex" xmlns:cx4="http://schemas.microsoft.com/office/drawing/2016/5/10/chartex" xmlns:cx5="http://schemas.microsoft.com/office/drawing/2016/5/11/chartex" xmlns:cx6="http://schemas.microsoft.com/office/drawing/2016/5/12/chartex" xmlns:cx7="http://schemas.microsoft.com/office/drawing/2016/5/13/chartex" xmlns:cx8="http://schemas.microsoft.com/office/drawing/2016/5/14/chartex" xmlns:mc="http://schemas.openxmlformats.org/markup-compatibility/2006" xmlns:aink="http://schemas.microsoft.com/office/drawing/2016/ink" xmlns:am3d="http://schemas.microsoft.com/office/drawing/2017/model3d" xmlns:o="urn:schemas-microsoft-com:office:office" xmlns:oel="http://schemas.microsoft.com/office/2019/extlst" xmlns:r="http://schemas.openxmlformats.org/officeDocument/2006/relationships" xmlns:m="http://schemas.openxmlformats.org/officeDocument/2006/math" xmlns:v="urn:schemas-microsoft-com:vml" xmlns:wp14="http://schemas.microsoft.com/office/word/2010/wordprocessingDrawing" xmlns:wp="http://schemas.openxmlformats.org/drawingml/2006/wordprocessingDrawing" xmlns:w10="urn:schemas-microsoft-com:office:word" xmlns:w="http://schemas.openxmlformats.org/wordprocessingml/2006/main" xmlns:w14="http://schemas.microsoft.com/office/word/2010/wordml" xmlns:w15="http://schemas.microsoft.com/office/word/2012/wordml" xmlns:w16cex="http://schemas.microsoft.com/office/word/2018/wordml/cex" xmlns:w16cid="http://schemas.microsoft.com/office/word/2016/wordml/cid" xmlns:w16="http://schemas.microsoft.com/office/word/2018/wordml" xmlns:w16du="http://schemas.microsoft.com/office/word/2023/wordml/word16du" xmlns:w16sdtdh="http://schemas.microsoft.com/office/word/2020/wordml/sdtdatahash" xmlns:w16se="http://schemas.microsoft.com/office/word/2015/wordml/symex" xmlns:wpg="http://schemas.microsoft.com/office/word/2010/wordprocessingGroup" xmlns:wpi="http://schemas.microsoft.com/office/word/2010/wordprocessingInk" xmlns:wne="http://schemas.microsoft.com/office/word/2006/wordml" xmlns:wps="http://schemas.microsoft.com/office/word/2010/wordprocessingShape" mc:Ignorable="w14 w15 w16se w16cid w16 w16cex w16sdtdh w16du wp14">
+  <w:footnote w:type="separator" w:id="-1">
+    <w:p>
+      <w:pPr>
+        <w:spacing w:after="0" w:line="240" w:lineRule="auto"/>
+      </w:pPr>
+      <w:r>
+        <w:separator/>
+      </w:r>
+    </w:p>
+  </w:footnote>
+  <w:footnote w:type="continuationSeparator" w:id="0">
+    <w:p>
+      <w:pPr>
+        <w:spacing w:after="0" w:line="240" w:lineRule="auto"/>
+      </w:pPr>
+      <w:r>
+        <w:continuationSeparator/>
+      </w:r>
+    </w:p>
+  </w:footnote>
+</w:footnotes>
 </file>
 
 <file path=word/numbering.xml><?xml version="1.0" encoding="utf-8"?>
@@ -2488,7 +5398,6 @@
     <w:next w:val="Normal"/>
     <w:link w:val="Ttulo2Char"/>
     <w:uiPriority w:val="9"/>
-    <w:semiHidden/>
     <w:unhideWhenUsed/>
     <w:qFormat/>
     <w:rsid w:val="00F01205"/>
@@ -2705,7 +5614,6 @@
     <w:basedOn w:val="Fontepargpadro"/>
     <w:link w:val="Ttulo2"/>
     <w:uiPriority w:val="9"/>
-    <w:semiHidden/>
     <w:rsid w:val="00F01205"/>
     <w:rPr>
       <w:rFonts w:asciiTheme="majorHAnsi" w:eastAsiaTheme="majorEastAsia" w:hAnsiTheme="majorHAnsi" w:cstheme="majorBidi"/>
@@ -2975,6 +5883,118 @@
       <w:smallCaps/>
       <w:color w:val="0F4761" w:themeColor="accent1" w:themeShade="BF"/>
       <w:spacing w:val="5"/>
+    </w:rPr>
+  </w:style>
+  <w:style w:type="paragraph" w:styleId="CabealhodoSumrio">
+    <w:name w:val="TOC Heading"/>
+    <w:basedOn w:val="Ttulo1"/>
+    <w:next w:val="Normal"/>
+    <w:uiPriority w:val="39"/>
+    <w:unhideWhenUsed/>
+    <w:qFormat/>
+    <w:rsid w:val="00F40675"/>
+    <w:pPr>
+      <w:spacing w:before="240" w:after="0" w:line="259" w:lineRule="auto"/>
+      <w:outlineLvl w:val="9"/>
+    </w:pPr>
+    <w:rPr>
+      <w:kern w:val="0"/>
+      <w:sz w:val="32"/>
+      <w:szCs w:val="32"/>
+      <w:lang w:eastAsia="pt-BR"/>
+      <w14:ligatures w14:val="none"/>
+    </w:rPr>
+  </w:style>
+  <w:style w:type="paragraph" w:styleId="Cabealho">
+    <w:name w:val="header"/>
+    <w:basedOn w:val="Normal"/>
+    <w:link w:val="CabealhoChar"/>
+    <w:uiPriority w:val="99"/>
+    <w:unhideWhenUsed/>
+    <w:rsid w:val="00F40675"/>
+    <w:pPr>
+      <w:tabs>
+        <w:tab w:val="center" w:pos="4252"/>
+        <w:tab w:val="right" w:pos="8504"/>
+      </w:tabs>
+      <w:spacing w:after="0" w:line="240" w:lineRule="auto"/>
+    </w:pPr>
+  </w:style>
+  <w:style w:type="character" w:customStyle="1" w:styleId="CabealhoChar">
+    <w:name w:val="Cabeçalho Char"/>
+    <w:basedOn w:val="Fontepargpadro"/>
+    <w:link w:val="Cabealho"/>
+    <w:uiPriority w:val="99"/>
+    <w:rsid w:val="00F40675"/>
+  </w:style>
+  <w:style w:type="paragraph" w:styleId="Rodap">
+    <w:name w:val="footer"/>
+    <w:basedOn w:val="Normal"/>
+    <w:link w:val="RodapChar"/>
+    <w:uiPriority w:val="99"/>
+    <w:unhideWhenUsed/>
+    <w:rsid w:val="00F40675"/>
+    <w:pPr>
+      <w:tabs>
+        <w:tab w:val="center" w:pos="4252"/>
+        <w:tab w:val="right" w:pos="8504"/>
+      </w:tabs>
+      <w:spacing w:after="0" w:line="240" w:lineRule="auto"/>
+    </w:pPr>
+  </w:style>
+  <w:style w:type="character" w:customStyle="1" w:styleId="RodapChar">
+    <w:name w:val="Rodapé Char"/>
+    <w:basedOn w:val="Fontepargpadro"/>
+    <w:link w:val="Rodap"/>
+    <w:uiPriority w:val="99"/>
+    <w:rsid w:val="00F40675"/>
+  </w:style>
+  <w:style w:type="paragraph" w:styleId="Sumrio1">
+    <w:name w:val="toc 1"/>
+    <w:basedOn w:val="Normal"/>
+    <w:next w:val="Normal"/>
+    <w:autoRedefine/>
+    <w:uiPriority w:val="39"/>
+    <w:unhideWhenUsed/>
+    <w:rsid w:val="00101A1C"/>
+    <w:pPr>
+      <w:spacing w:after="100"/>
+    </w:pPr>
+  </w:style>
+  <w:style w:type="paragraph" w:styleId="Sumrio2">
+    <w:name w:val="toc 2"/>
+    <w:basedOn w:val="Normal"/>
+    <w:next w:val="Normal"/>
+    <w:autoRedefine/>
+    <w:uiPriority w:val="39"/>
+    <w:unhideWhenUsed/>
+    <w:rsid w:val="00101A1C"/>
+    <w:pPr>
+      <w:spacing w:after="100"/>
+      <w:ind w:left="240"/>
+    </w:pPr>
+  </w:style>
+  <w:style w:type="character" w:styleId="Hyperlink">
+    <w:name w:val="Hyperlink"/>
+    <w:basedOn w:val="Fontepargpadro"/>
+    <w:uiPriority w:val="99"/>
+    <w:unhideWhenUsed/>
+    <w:rsid w:val="00101A1C"/>
+    <w:rPr>
+      <w:color w:val="467886" w:themeColor="hyperlink"/>
+      <w:u w:val="single"/>
+    </w:rPr>
+  </w:style>
+  <w:style w:type="character" w:styleId="MenoPendente">
+    <w:name w:val="Unresolved Mention"/>
+    <w:basedOn w:val="Fontepargpadro"/>
+    <w:uiPriority w:val="99"/>
+    <w:semiHidden/>
+    <w:unhideWhenUsed/>
+    <w:rsid w:val="000C42EB"/>
+    <w:rPr>
+      <w:color w:val="605E5C"/>
+      <w:shd w:val="clear" w:color="auto" w:fill="E1DFDD"/>
     </w:rPr>
   </w:style>
 </w:styles>

</xml_diff>